<commit_message>
ya es el final final
</commit_message>
<xml_diff>
--- a/MANUAL DE USUARIO Y TECNICO 202201947.docx
+++ b/MANUAL DE USUARIO Y TECNICO 202201947.docx
@@ -6,9 +6,1330 @@
       <w:pPr>
         <w:ind w:firstLine="0"/>
       </w:pPr>
+      <w:r>
+        <w:t>MANUAL DE USUARIO</w:t>
+      </w:r>
+    </w:p>
+    <w:p>
+      <w:pPr>
+        <w:ind w:firstLine="0"/>
+      </w:pPr>
+      <w:r>
+        <w:drawing>
+          <wp:inline distT="0" distB="0" distL="0" distR="0" wp14:anchorId="35CC38A7" wp14:editId="715141F8">
+            <wp:extent cx="5943600" cy="4970780"/>
+            <wp:effectExtent l="0" t="0" r="0" b="1270"/>
+            <wp:docPr id="6" name="Imagen 6" descr="Captura de pantalla de un celular&#10;&#10;Descripción generada automáticamente"/>
+            <wp:cNvGraphicFramePr>
+              <a:graphicFrameLocks xmlns:a="http://schemas.openxmlformats.org/drawingml/2006/main" noChangeAspect="1"/>
+            </wp:cNvGraphicFramePr>
+            <a:graphic xmlns:a="http://schemas.openxmlformats.org/drawingml/2006/main">
+              <a:graphicData uri="http://schemas.openxmlformats.org/drawingml/2006/picture">
+                <pic:pic xmlns:pic="http://schemas.openxmlformats.org/drawingml/2006/picture">
+                  <pic:nvPicPr>
+                    <pic:cNvPr id="6" name="Imagen 6" descr="Captura de pantalla de un celular&#10;&#10;Descripción generada automáticamente"/>
+                    <pic:cNvPicPr/>
+                  </pic:nvPicPr>
+                  <pic:blipFill>
+                    <a:blip r:embed="rId7"/>
+                    <a:stretch>
+                      <a:fillRect/>
+                    </a:stretch>
+                  </pic:blipFill>
+                  <pic:spPr>
+                    <a:xfrm>
+                      <a:off x="0" y="0"/>
+                      <a:ext cx="5943600" cy="4970780"/>
+                    </a:xfrm>
+                    <a:prstGeom prst="rect">
+                      <a:avLst/>
+                    </a:prstGeom>
+                  </pic:spPr>
+                </pic:pic>
+              </a:graphicData>
+            </a:graphic>
+          </wp:inline>
+        </w:drawing>
+      </w:r>
+    </w:p>
+    <w:p>
+      <w:pPr>
+        <w:ind w:firstLine="0"/>
+      </w:pPr>
+      <w:r>
+        <w:t>Se muestra un panel en el cual se deben llenar con datos de números enteros, ya que no es muy conveniente trabajar</w:t>
+      </w:r>
+      <w:r>
+        <w:t xml:space="preserve"> con tiempos decimales o por otro lado tiempos negativos, y en la siguiente columna se deben ingresar los datos del precio que servirá posteriormente en el reporte</w:t>
+      </w:r>
+    </w:p>
+    <w:p>
+      <w:pPr>
+        <w:ind w:firstLine="0"/>
+      </w:pPr>
+      <w:r>
+        <w:rPr>
+          <w:noProof/>
+        </w:rPr>
+        <w:lastRenderedPageBreak/>
+        <w:drawing>
+          <wp:inline distT="0" distB="0" distL="0" distR="0" wp14:anchorId="555864F5" wp14:editId="6DF4458D">
+            <wp:extent cx="5943600" cy="4862830"/>
+            <wp:effectExtent l="0" t="0" r="0" b="0"/>
+            <wp:docPr id="2" name="Imagen 2" descr="Calendario&#10;&#10;Descripción generada automáticamente"/>
+            <wp:cNvGraphicFramePr>
+              <a:graphicFrameLocks xmlns:a="http://schemas.openxmlformats.org/drawingml/2006/main" noChangeAspect="1"/>
+            </wp:cNvGraphicFramePr>
+            <a:graphic xmlns:a="http://schemas.openxmlformats.org/drawingml/2006/main">
+              <a:graphicData uri="http://schemas.openxmlformats.org/drawingml/2006/picture">
+                <pic:pic xmlns:pic="http://schemas.openxmlformats.org/drawingml/2006/picture">
+                  <pic:nvPicPr>
+                    <pic:cNvPr id="2" name="Imagen 2" descr="Calendario&#10;&#10;Descripción generada automáticamente"/>
+                    <pic:cNvPicPr/>
+                  </pic:nvPicPr>
+                  <pic:blipFill>
+                    <a:blip r:embed="rId8"/>
+                    <a:stretch>
+                      <a:fillRect/>
+                    </a:stretch>
+                  </pic:blipFill>
+                  <pic:spPr>
+                    <a:xfrm>
+                      <a:off x="0" y="0"/>
+                      <a:ext cx="5943600" cy="4862830"/>
+                    </a:xfrm>
+                    <a:prstGeom prst="rect">
+                      <a:avLst/>
+                    </a:prstGeom>
+                  </pic:spPr>
+                </pic:pic>
+              </a:graphicData>
+            </a:graphic>
+          </wp:inline>
+        </w:drawing>
+      </w:r>
+    </w:p>
+    <w:p>
+      <w:pPr>
+        <w:ind w:firstLine="0"/>
+      </w:pPr>
+      <w:r>
+        <w:t xml:space="preserve">Según los tiempos ingresados se </w:t>
+      </w:r>
+      <w:proofErr w:type="gramStart"/>
+      <w:r>
+        <w:t>tardaran</w:t>
+      </w:r>
+      <w:proofErr w:type="gramEnd"/>
+      <w:r>
+        <w:t xml:space="preserve"> ese tiempo en esa región para que se vea lo que </w:t>
+      </w:r>
+      <w:proofErr w:type="spellStart"/>
+      <w:r>
+        <w:t>esta</w:t>
+      </w:r>
+      <w:proofErr w:type="spellEnd"/>
+      <w:r>
+        <w:t xml:space="preserve"> pasando se muestran puntos del color del panel que les corresponde y para no perder dirección de lo que se hace se pintaron de color negro</w:t>
+      </w:r>
+    </w:p>
+    <w:p>
+      <w:pPr>
+        <w:ind w:firstLine="0"/>
+      </w:pPr>
+    </w:p>
+    <w:p>
+      <w:pPr>
+        <w:ind w:firstLine="0"/>
+      </w:pPr>
+    </w:p>
+    <w:p>
+      <w:pPr>
+        <w:ind w:firstLine="0"/>
+      </w:pPr>
+    </w:p>
+    <w:p>
+      <w:pPr>
+        <w:ind w:firstLine="0"/>
+      </w:pPr>
+    </w:p>
+    <w:p>
+      <w:pPr>
+        <w:ind w:firstLine="0"/>
+      </w:pPr>
+    </w:p>
+    <w:p>
+      <w:pPr>
+        <w:ind w:firstLine="0"/>
+      </w:pPr>
+    </w:p>
+    <w:p>
+      <w:pPr>
+        <w:ind w:firstLine="0"/>
+      </w:pPr>
+    </w:p>
+    <w:p>
+      <w:pPr>
+        <w:ind w:firstLine="0"/>
+      </w:pPr>
+      <w:r>
+        <w:lastRenderedPageBreak/>
+        <w:t>SEÑALES DE ALERTA</w:t>
+      </w:r>
+    </w:p>
+    <w:p>
+      <w:pPr>
+        <w:ind w:firstLine="0"/>
+      </w:pPr>
+    </w:p>
+    <w:p>
+      <w:pPr>
+        <w:ind w:firstLine="0"/>
+      </w:pPr>
+      <w:r>
+        <w:drawing>
+          <wp:inline distT="0" distB="0" distL="0" distR="0" wp14:anchorId="6593A7BC" wp14:editId="6C96CF7B">
+            <wp:extent cx="4572638" cy="1743318"/>
+            <wp:effectExtent l="0" t="0" r="0" b="9525"/>
+            <wp:docPr id="1" name="Imagen 1" descr="Interfaz de usuario gráfica&#10;&#10;Descripción generada automáticamente"/>
+            <wp:cNvGraphicFramePr>
+              <a:graphicFrameLocks xmlns:a="http://schemas.openxmlformats.org/drawingml/2006/main" noChangeAspect="1"/>
+            </wp:cNvGraphicFramePr>
+            <a:graphic xmlns:a="http://schemas.openxmlformats.org/drawingml/2006/main">
+              <a:graphicData uri="http://schemas.openxmlformats.org/drawingml/2006/picture">
+                <pic:pic xmlns:pic="http://schemas.openxmlformats.org/drawingml/2006/picture">
+                  <pic:nvPicPr>
+                    <pic:cNvPr id="1" name="Imagen 1" descr="Interfaz de usuario gráfica&#10;&#10;Descripción generada automáticamente"/>
+                    <pic:cNvPicPr/>
+                  </pic:nvPicPr>
+                  <pic:blipFill>
+                    <a:blip r:embed="rId9"/>
+                    <a:stretch>
+                      <a:fillRect/>
+                    </a:stretch>
+                  </pic:blipFill>
+                  <pic:spPr>
+                    <a:xfrm>
+                      <a:off x="0" y="0"/>
+                      <a:ext cx="4572638" cy="1743318"/>
+                    </a:xfrm>
+                    <a:prstGeom prst="rect">
+                      <a:avLst/>
+                    </a:prstGeom>
+                  </pic:spPr>
+                </pic:pic>
+              </a:graphicData>
+            </a:graphic>
+          </wp:inline>
+        </w:drawing>
+      </w:r>
+    </w:p>
+    <w:p>
+      <w:pPr>
+        <w:ind w:firstLine="0"/>
+      </w:pPr>
+      <w:r>
+        <w:t>Si la simulación ha comenzado no hay nada que la detenga, solo hasta que finalice, de lo contrario mostrara esta alerta</w:t>
+      </w:r>
+    </w:p>
+    <w:p>
+      <w:pPr>
+        <w:ind w:firstLine="0"/>
+      </w:pPr>
+    </w:p>
+    <w:p>
+      <w:pPr>
+        <w:ind w:firstLine="0"/>
+      </w:pPr>
+      <w:r>
+        <w:drawing>
+          <wp:inline distT="0" distB="0" distL="0" distR="0" wp14:anchorId="6CDA0C07" wp14:editId="5ECF8310">
+            <wp:extent cx="5943600" cy="1517650"/>
+            <wp:effectExtent l="0" t="0" r="0" b="6350"/>
+            <wp:docPr id="3" name="Imagen 3" descr="Imagen que contiene Interfaz de usuario gráfica&#10;&#10;Descripción generada automáticamente"/>
+            <wp:cNvGraphicFramePr>
+              <a:graphicFrameLocks xmlns:a="http://schemas.openxmlformats.org/drawingml/2006/main" noChangeAspect="1"/>
+            </wp:cNvGraphicFramePr>
+            <a:graphic xmlns:a="http://schemas.openxmlformats.org/drawingml/2006/main">
+              <a:graphicData uri="http://schemas.openxmlformats.org/drawingml/2006/picture">
+                <pic:pic xmlns:pic="http://schemas.openxmlformats.org/drawingml/2006/picture">
+                  <pic:nvPicPr>
+                    <pic:cNvPr id="3" name="Imagen 3" descr="Imagen que contiene Interfaz de usuario gráfica&#10;&#10;Descripción generada automáticamente"/>
+                    <pic:cNvPicPr/>
+                  </pic:nvPicPr>
+                  <pic:blipFill>
+                    <a:blip r:embed="rId10"/>
+                    <a:stretch>
+                      <a:fillRect/>
+                    </a:stretch>
+                  </pic:blipFill>
+                  <pic:spPr>
+                    <a:xfrm>
+                      <a:off x="0" y="0"/>
+                      <a:ext cx="5943600" cy="1517650"/>
+                    </a:xfrm>
+                    <a:prstGeom prst="rect">
+                      <a:avLst/>
+                    </a:prstGeom>
+                  </pic:spPr>
+                </pic:pic>
+              </a:graphicData>
+            </a:graphic>
+          </wp:inline>
+        </w:drawing>
+      </w:r>
+    </w:p>
+    <w:p>
+      <w:pPr>
+        <w:ind w:firstLine="0"/>
+      </w:pPr>
+      <w:r>
+        <w:t>Bien al terminar muestra esta alerta diciendo que ha terminado y pausara los hilos de los contadores</w:t>
+      </w:r>
+    </w:p>
+    <w:p>
+      <w:pPr>
+        <w:ind w:firstLine="0"/>
+      </w:pPr>
+      <w:r>
+        <w:drawing>
+          <wp:inline distT="0" distB="0" distL="0" distR="0" wp14:anchorId="0A8C80DB" wp14:editId="4B3808A1">
+            <wp:extent cx="3362794" cy="1714739"/>
+            <wp:effectExtent l="0" t="0" r="9525" b="0"/>
+            <wp:docPr id="4" name="Imagen 4" descr="Interfaz de usuario gráfica&#10;&#10;Descripción generada automáticamente"/>
+            <wp:cNvGraphicFramePr>
+              <a:graphicFrameLocks xmlns:a="http://schemas.openxmlformats.org/drawingml/2006/main" noChangeAspect="1"/>
+            </wp:cNvGraphicFramePr>
+            <a:graphic xmlns:a="http://schemas.openxmlformats.org/drawingml/2006/main">
+              <a:graphicData uri="http://schemas.openxmlformats.org/drawingml/2006/picture">
+                <pic:pic xmlns:pic="http://schemas.openxmlformats.org/drawingml/2006/picture">
+                  <pic:nvPicPr>
+                    <pic:cNvPr id="4" name="Imagen 4" descr="Interfaz de usuario gráfica&#10;&#10;Descripción generada automáticamente"/>
+                    <pic:cNvPicPr/>
+                  </pic:nvPicPr>
+                  <pic:blipFill>
+                    <a:blip r:embed="rId11"/>
+                    <a:stretch>
+                      <a:fillRect/>
+                    </a:stretch>
+                  </pic:blipFill>
+                  <pic:spPr>
+                    <a:xfrm>
+                      <a:off x="0" y="0"/>
+                      <a:ext cx="3362794" cy="1714739"/>
+                    </a:xfrm>
+                    <a:prstGeom prst="rect">
+                      <a:avLst/>
+                    </a:prstGeom>
+                  </pic:spPr>
+                </pic:pic>
+              </a:graphicData>
+            </a:graphic>
+          </wp:inline>
+        </w:drawing>
+      </w:r>
+    </w:p>
+    <w:p>
+      <w:pPr>
+        <w:ind w:firstLine="0"/>
+      </w:pPr>
+      <w:r>
+        <w:t>Es señal de confirmación cuando se presiona el reporte</w:t>
+      </w:r>
+    </w:p>
+    <w:p>
+      <w:pPr>
+        <w:ind w:firstLine="0"/>
+      </w:pPr>
+      <w:r>
+        <w:lastRenderedPageBreak/>
+        <w:drawing>
+          <wp:inline distT="0" distB="0" distL="0" distR="0" wp14:anchorId="4341B4A3" wp14:editId="16D43C55">
+            <wp:extent cx="5943600" cy="3094355"/>
+            <wp:effectExtent l="0" t="0" r="0" b="0"/>
+            <wp:docPr id="5" name="Imagen 5" descr="Tabla&#10;&#10;Descripción generada automáticamente con confianza media"/>
+            <wp:cNvGraphicFramePr>
+              <a:graphicFrameLocks xmlns:a="http://schemas.openxmlformats.org/drawingml/2006/main" noChangeAspect="1"/>
+            </wp:cNvGraphicFramePr>
+            <a:graphic xmlns:a="http://schemas.openxmlformats.org/drawingml/2006/main">
+              <a:graphicData uri="http://schemas.openxmlformats.org/drawingml/2006/picture">
+                <pic:pic xmlns:pic="http://schemas.openxmlformats.org/drawingml/2006/picture">
+                  <pic:nvPicPr>
+                    <pic:cNvPr id="5" name="Imagen 5" descr="Tabla&#10;&#10;Descripción generada automáticamente con confianza media"/>
+                    <pic:cNvPicPr/>
+                  </pic:nvPicPr>
+                  <pic:blipFill>
+                    <a:blip r:embed="rId12"/>
+                    <a:stretch>
+                      <a:fillRect/>
+                    </a:stretch>
+                  </pic:blipFill>
+                  <pic:spPr>
+                    <a:xfrm>
+                      <a:off x="0" y="0"/>
+                      <a:ext cx="5943600" cy="3094355"/>
+                    </a:xfrm>
+                    <a:prstGeom prst="rect">
+                      <a:avLst/>
+                    </a:prstGeom>
+                  </pic:spPr>
+                </pic:pic>
+              </a:graphicData>
+            </a:graphic>
+          </wp:inline>
+        </w:drawing>
+      </w:r>
+    </w:p>
+    <w:p>
+      <w:pPr>
+        <w:ind w:firstLine="0"/>
+      </w:pPr>
+      <w:r>
+        <w:t xml:space="preserve">El reporte muestra una tabla de </w:t>
+      </w:r>
+      <w:proofErr w:type="spellStart"/>
+      <w:r>
+        <w:t>cual</w:t>
+      </w:r>
+      <w:proofErr w:type="spellEnd"/>
+      <w:r>
+        <w:t xml:space="preserve"> es el precio por entrar a cada simulación, también un total de la simulación x/segundo </w:t>
+      </w:r>
+    </w:p>
+    <w:p>
+      <w:pPr>
+        <w:ind w:firstLine="0"/>
+      </w:pPr>
+    </w:p>
+    <w:p>
+      <w:pPr>
+        <w:ind w:firstLine="0"/>
+      </w:pPr>
+    </w:p>
+    <w:p>
+      <w:pPr>
+        <w:ind w:firstLine="0"/>
+      </w:pPr>
+    </w:p>
+    <w:p>
+      <w:pPr>
+        <w:ind w:firstLine="0"/>
+      </w:pPr>
+    </w:p>
+    <w:p>
+      <w:pPr>
+        <w:ind w:firstLine="0"/>
+      </w:pPr>
+    </w:p>
+    <w:p>
+      <w:pPr>
+        <w:ind w:left="890"/>
+        <w:jc w:val="left"/>
+      </w:pPr>
+      <w:r>
+        <w:br w:type="page"/>
+      </w:r>
+    </w:p>
+    <w:p>
+      <w:pPr>
+        <w:ind w:firstLine="0"/>
+      </w:pPr>
+      <w:r>
+        <w:rPr>
+          <w:noProof/>
+        </w:rPr>
+        <w:lastRenderedPageBreak/>
+        <w:drawing>
+          <wp:anchor distT="0" distB="0" distL="114300" distR="114300" simplePos="0" relativeHeight="251658240" behindDoc="0" locked="0" layoutInCell="1" allowOverlap="1" wp14:anchorId="4DF76EDC" wp14:editId="3FE7CFD2">
+            <wp:simplePos x="0" y="0"/>
+            <wp:positionH relativeFrom="column">
+              <wp:posOffset>-647700</wp:posOffset>
+            </wp:positionH>
+            <wp:positionV relativeFrom="paragraph">
+              <wp:posOffset>419100</wp:posOffset>
+            </wp:positionV>
+            <wp:extent cx="3876261" cy="3171825"/>
+            <wp:effectExtent l="0" t="0" r="0" b="0"/>
+            <wp:wrapSquare wrapText="bothSides"/>
+            <wp:docPr id="7" name="Imagen 7" descr="Imagen que contiene Interfaz de usuario gráfica&#10;&#10;Descripción generada automáticamente"/>
+            <wp:cNvGraphicFramePr>
+              <a:graphicFrameLocks xmlns:a="http://schemas.openxmlformats.org/drawingml/2006/main" noChangeAspect="1"/>
+            </wp:cNvGraphicFramePr>
+            <a:graphic xmlns:a="http://schemas.openxmlformats.org/drawingml/2006/main">
+              <a:graphicData uri="http://schemas.openxmlformats.org/drawingml/2006/picture">
+                <pic:pic xmlns:pic="http://schemas.openxmlformats.org/drawingml/2006/picture">
+                  <pic:nvPicPr>
+                    <pic:cNvPr id="7" name="Imagen 7" descr="Imagen que contiene Interfaz de usuario gráfica&#10;&#10;Descripción generada automáticamente"/>
+                    <pic:cNvPicPr/>
+                  </pic:nvPicPr>
+                  <pic:blipFill>
+                    <a:blip r:embed="rId13">
+                      <a:extLst>
+                        <a:ext uri="{28A0092B-C50C-407E-A947-70E740481C1C}">
+                          <a14:useLocalDpi xmlns:a14="http://schemas.microsoft.com/office/drawing/2010/main" val="0"/>
+                        </a:ext>
+                      </a:extLst>
+                    </a:blip>
+                    <a:stretch>
+                      <a:fillRect/>
+                    </a:stretch>
+                  </pic:blipFill>
+                  <pic:spPr>
+                    <a:xfrm>
+                      <a:off x="0" y="0"/>
+                      <a:ext cx="3876261" cy="3171825"/>
+                    </a:xfrm>
+                    <a:prstGeom prst="rect">
+                      <a:avLst/>
+                    </a:prstGeom>
+                  </pic:spPr>
+                </pic:pic>
+              </a:graphicData>
+            </a:graphic>
+            <wp14:sizeRelH relativeFrom="margin">
+              <wp14:pctWidth>0</wp14:pctWidth>
+            </wp14:sizeRelH>
+            <wp14:sizeRelV relativeFrom="margin">
+              <wp14:pctHeight>0</wp14:pctHeight>
+            </wp14:sizeRelV>
+          </wp:anchor>
+        </w:drawing>
+      </w:r>
+      <w:r>
+        <w:t>MANUAL TECNICO</w:t>
+      </w:r>
+    </w:p>
+    <w:p>
+      <w:pPr>
+        <w:ind w:firstLine="0"/>
+      </w:pPr>
+    </w:p>
+    <w:p>
+      <w:pPr>
+        <w:ind w:left="890"/>
+        <w:jc w:val="left"/>
+      </w:pPr>
+      <w:r>
+        <w:rPr>
+          <w:noProof/>
+        </w:rPr>
+        <w:drawing>
+          <wp:anchor distT="0" distB="0" distL="114300" distR="114300" simplePos="0" relativeHeight="251659264" behindDoc="0" locked="0" layoutInCell="1" allowOverlap="1" wp14:anchorId="6AE6E5E0" wp14:editId="09A7C5CB">
+            <wp:simplePos x="0" y="0"/>
+            <wp:positionH relativeFrom="column">
+              <wp:posOffset>-695325</wp:posOffset>
+            </wp:positionH>
+            <wp:positionV relativeFrom="paragraph">
+              <wp:posOffset>3067685</wp:posOffset>
+            </wp:positionV>
+            <wp:extent cx="5943600" cy="2628900"/>
+            <wp:effectExtent l="0" t="0" r="0" b="0"/>
+            <wp:wrapNone/>
+            <wp:docPr id="8" name="Imagen 8" descr="Texto&#10;&#10;Descripción generada automáticamente"/>
+            <wp:cNvGraphicFramePr>
+              <a:graphicFrameLocks xmlns:a="http://schemas.openxmlformats.org/drawingml/2006/main" noChangeAspect="1"/>
+            </wp:cNvGraphicFramePr>
+            <a:graphic xmlns:a="http://schemas.openxmlformats.org/drawingml/2006/main">
+              <a:graphicData uri="http://schemas.openxmlformats.org/drawingml/2006/picture">
+                <pic:pic xmlns:pic="http://schemas.openxmlformats.org/drawingml/2006/picture">
+                  <pic:nvPicPr>
+                    <pic:cNvPr id="8" name="Imagen 8" descr="Texto&#10;&#10;Descripción generada automáticamente"/>
+                    <pic:cNvPicPr/>
+                  </pic:nvPicPr>
+                  <pic:blipFill>
+                    <a:blip r:embed="rId14" cstate="print">
+                      <a:extLst>
+                        <a:ext uri="{28A0092B-C50C-407E-A947-70E740481C1C}">
+                          <a14:useLocalDpi xmlns:a14="http://schemas.microsoft.com/office/drawing/2010/main" val="0"/>
+                        </a:ext>
+                      </a:extLst>
+                    </a:blip>
+                    <a:stretch>
+                      <a:fillRect/>
+                    </a:stretch>
+                  </pic:blipFill>
+                  <pic:spPr>
+                    <a:xfrm>
+                      <a:off x="0" y="0"/>
+                      <a:ext cx="5943600" cy="2628900"/>
+                    </a:xfrm>
+                    <a:prstGeom prst="rect">
+                      <a:avLst/>
+                    </a:prstGeom>
+                  </pic:spPr>
+                </pic:pic>
+              </a:graphicData>
+            </a:graphic>
+          </wp:anchor>
+        </w:drawing>
+      </w:r>
+      <w:r>
+        <w:t xml:space="preserve">En el form del menú se validan algunas situaciones tanto que si no es un entero positivo te da la opción a repetir, esto hecho con un condicional </w:t>
+      </w:r>
+      <w:proofErr w:type="spellStart"/>
+      <w:r>
+        <w:t>if</w:t>
+      </w:r>
+      <w:proofErr w:type="spellEnd"/>
+      <w:r>
+        <w:t>, y también se hacen las conversiones para mostrarlos en el reporte y también en la utilización de los tiempos en los paneles.</w:t>
+      </w:r>
+      <w:r>
+        <w:br w:type="page"/>
+      </w:r>
+    </w:p>
+    <w:p>
+      <w:pPr>
+        <w:ind w:firstLine="0"/>
+      </w:pPr>
+      <w:r>
+        <w:lastRenderedPageBreak/>
+        <w:drawing>
+          <wp:anchor distT="0" distB="0" distL="114300" distR="114300" simplePos="0" relativeHeight="251660288" behindDoc="0" locked="0" layoutInCell="1" allowOverlap="1" wp14:anchorId="4B1BD57F" wp14:editId="17099147">
+            <wp:simplePos x="0" y="0"/>
+            <wp:positionH relativeFrom="column">
+              <wp:posOffset>-28575</wp:posOffset>
+            </wp:positionH>
+            <wp:positionV relativeFrom="paragraph">
+              <wp:posOffset>28575</wp:posOffset>
+            </wp:positionV>
+            <wp:extent cx="5943600" cy="3957320"/>
+            <wp:effectExtent l="0" t="0" r="0" b="5080"/>
+            <wp:wrapNone/>
+            <wp:docPr id="9" name="Imagen 9" descr="Captura de pantalla de un celular&#10;&#10;Descripción generada automáticamente"/>
+            <wp:cNvGraphicFramePr>
+              <a:graphicFrameLocks xmlns:a="http://schemas.openxmlformats.org/drawingml/2006/main" noChangeAspect="1"/>
+            </wp:cNvGraphicFramePr>
+            <a:graphic xmlns:a="http://schemas.openxmlformats.org/drawingml/2006/main">
+              <a:graphicData uri="http://schemas.openxmlformats.org/drawingml/2006/picture">
+                <pic:pic xmlns:pic="http://schemas.openxmlformats.org/drawingml/2006/picture">
+                  <pic:nvPicPr>
+                    <pic:cNvPr id="9" name="Imagen 9" descr="Captura de pantalla de un celular&#10;&#10;Descripción generada automáticamente"/>
+                    <pic:cNvPicPr/>
+                  </pic:nvPicPr>
+                  <pic:blipFill>
+                    <a:blip r:embed="rId15">
+                      <a:extLst>
+                        <a:ext uri="{28A0092B-C50C-407E-A947-70E740481C1C}">
+                          <a14:useLocalDpi xmlns:a14="http://schemas.microsoft.com/office/drawing/2010/main" val="0"/>
+                        </a:ext>
+                      </a:extLst>
+                    </a:blip>
+                    <a:stretch>
+                      <a:fillRect/>
+                    </a:stretch>
+                  </pic:blipFill>
+                  <pic:spPr>
+                    <a:xfrm>
+                      <a:off x="0" y="0"/>
+                      <a:ext cx="5943600" cy="3957320"/>
+                    </a:xfrm>
+                    <a:prstGeom prst="rect">
+                      <a:avLst/>
+                    </a:prstGeom>
+                  </pic:spPr>
+                </pic:pic>
+              </a:graphicData>
+            </a:graphic>
+          </wp:anchor>
+        </w:drawing>
+      </w:r>
+    </w:p>
+    <w:p>
+      <w:pPr>
+        <w:jc w:val="left"/>
+      </w:pPr>
+      <w:r>
+        <w:rPr>
+          <w:noProof/>
+        </w:rPr>
+        <mc:AlternateContent>
+          <mc:Choice Requires="wpi">
+            <w:drawing>
+              <wp:anchor distT="0" distB="0" distL="114300" distR="114300" simplePos="0" relativeHeight="251667456" behindDoc="0" locked="0" layoutInCell="1" allowOverlap="1" wp14:anchorId="6EF964AD" wp14:editId="0D82F91B">
+                <wp:simplePos x="0" y="0"/>
+                <wp:positionH relativeFrom="column">
+                  <wp:posOffset>2635305</wp:posOffset>
+                </wp:positionH>
+                <wp:positionV relativeFrom="paragraph">
+                  <wp:posOffset>112865</wp:posOffset>
+                </wp:positionV>
+                <wp:extent cx="1728720" cy="355320"/>
+                <wp:effectExtent l="57150" t="57150" r="5080" b="45085"/>
+                <wp:wrapNone/>
+                <wp:docPr id="16" name="Entrada de lápiz 16"/>
+                <wp:cNvGraphicFramePr/>
+                <a:graphic xmlns:a="http://schemas.openxmlformats.org/drawingml/2006/main">
+                  <a:graphicData uri="http://schemas.microsoft.com/office/word/2010/wordprocessingInk">
+                    <w14:contentPart bwMode="auto" r:id="rId16">
+                      <w14:nvContentPartPr>
+                        <w14:cNvContentPartPr/>
+                      </w14:nvContentPartPr>
+                      <w14:xfrm>
+                        <a:off x="0" y="0"/>
+                        <a:ext cx="1728720" cy="355320"/>
+                      </w14:xfrm>
+                    </w14:contentPart>
+                  </a:graphicData>
+                </a:graphic>
+              </wp:anchor>
+            </w:drawing>
+          </mc:Choice>
+          <mc:Fallback>
+            <w:pict>
+              <v:shapetype w14:anchorId="04B17243" id="_x0000_t75" coordsize="21600,21600" o:spt="75" o:preferrelative="t" path="m@4@5l@4@11@9@11@9@5xe" filled="f" stroked="f">
+                <v:stroke joinstyle="miter"/>
+                <v:formulas>
+                  <v:f eqn="if lineDrawn pixelLineWidth 0"/>
+                  <v:f eqn="sum @0 1 0"/>
+                  <v:f eqn="sum 0 0 @1"/>
+                  <v:f eqn="prod @2 1 2"/>
+                  <v:f eqn="prod @3 21600 pixelWidth"/>
+                  <v:f eqn="prod @3 21600 pixelHeight"/>
+                  <v:f eqn="sum @0 0 1"/>
+                  <v:f eqn="prod @6 1 2"/>
+                  <v:f eqn="prod @7 21600 pixelWidth"/>
+                  <v:f eqn="sum @8 21600 0"/>
+                  <v:f eqn="prod @7 21600 pixelHeight"/>
+                  <v:f eqn="sum @10 21600 0"/>
+                </v:formulas>
+                <v:path o:extrusionok="f" gradientshapeok="t" o:connecttype="rect"/>
+                <o:lock v:ext="edit" aspectratio="t"/>
+              </v:shapetype>
+              <v:shape id="Entrada de lápiz 16" o:spid="_x0000_s1026" type="#_x0000_t75" style="position:absolute;margin-left:206.8pt;margin-top:8.2pt;width:137.5pt;height:29.4pt;z-index:251667456;visibility:visible;mso-wrap-style:square;mso-wrap-distance-left:9pt;mso-wrap-distance-top:0;mso-wrap-distance-right:9pt;mso-wrap-distance-bottom:0;mso-position-horizontal:absolute;mso-position-horizontal-relative:text;mso-position-vertical:absolute;mso-position-vertical-relative:text" o:gfxdata="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">
+                <v:imagedata r:id="rId17" o:title=""/>
+              </v:shape>
+            </w:pict>
+          </mc:Fallback>
+        </mc:AlternateContent>
+      </w:r>
+    </w:p>
+    <w:p>
+      <w:pPr>
+        <w:jc w:val="left"/>
+      </w:pPr>
+      <w:r>
+        <w:rPr>
+          <w:noProof/>
+        </w:rPr>
+        <mc:AlternateContent>
+          <mc:Choice Requires="wpi">
+            <w:drawing>
+              <wp:anchor distT="0" distB="0" distL="114300" distR="114300" simplePos="0" relativeHeight="251664384" behindDoc="0" locked="0" layoutInCell="1" allowOverlap="1" wp14:anchorId="1E80967C" wp14:editId="636ABB6A">
+                <wp:simplePos x="0" y="0"/>
+                <wp:positionH relativeFrom="column">
+                  <wp:posOffset>3877305</wp:posOffset>
+                </wp:positionH>
+                <wp:positionV relativeFrom="paragraph">
+                  <wp:posOffset>76685</wp:posOffset>
+                </wp:positionV>
+                <wp:extent cx="418680" cy="277560"/>
+                <wp:effectExtent l="38100" t="38100" r="19685" b="46355"/>
+                <wp:wrapNone/>
+                <wp:docPr id="13" name="Entrada de lápiz 13"/>
+                <wp:cNvGraphicFramePr/>
+                <a:graphic xmlns:a="http://schemas.openxmlformats.org/drawingml/2006/main">
+                  <a:graphicData uri="http://schemas.microsoft.com/office/word/2010/wordprocessingInk">
+                    <w14:contentPart bwMode="auto" r:id="rId18">
+                      <w14:nvContentPartPr>
+                        <w14:cNvContentPartPr/>
+                      </w14:nvContentPartPr>
+                      <w14:xfrm>
+                        <a:off x="0" y="0"/>
+                        <a:ext cx="418680" cy="277560"/>
+                      </w14:xfrm>
+                    </w14:contentPart>
+                  </a:graphicData>
+                </a:graphic>
+              </wp:anchor>
+            </w:drawing>
+          </mc:Choice>
+          <mc:Fallback>
+            <w:pict>
+              <v:shape w14:anchorId="034D3066" id="Entrada de lápiz 13" o:spid="_x0000_s1026" type="#_x0000_t75" style="position:absolute;margin-left:304.6pt;margin-top:5.35pt;width:34.35pt;height:23.25pt;z-index:251664384;visibility:visible;mso-wrap-style:square;mso-wrap-distance-left:9pt;mso-wrap-distance-top:0;mso-wrap-distance-right:9pt;mso-wrap-distance-bottom:0;mso-position-horizontal:absolute;mso-position-horizontal-relative:text;mso-position-vertical:absolute;mso-position-vertical-relative:text" o:gfxdata="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">
+                <v:imagedata r:id="rId19" o:title=""/>
+              </v:shape>
+            </w:pict>
+          </mc:Fallback>
+        </mc:AlternateContent>
+      </w:r>
+      <w:r>
+        <w:rPr>
+          <w:noProof/>
+        </w:rPr>
+        <mc:AlternateContent>
+          <mc:Choice Requires="wpi">
+            <w:drawing>
+              <wp:anchor distT="0" distB="0" distL="114300" distR="114300" simplePos="0" relativeHeight="251663360" behindDoc="0" locked="0" layoutInCell="1" allowOverlap="1" wp14:anchorId="5DDE8927" wp14:editId="79AC9D17">
+                <wp:simplePos x="0" y="0"/>
+                <wp:positionH relativeFrom="column">
+                  <wp:posOffset>1607145</wp:posOffset>
+                </wp:positionH>
+                <wp:positionV relativeFrom="paragraph">
+                  <wp:posOffset>10085</wp:posOffset>
+                </wp:positionV>
+                <wp:extent cx="330480" cy="457200"/>
+                <wp:effectExtent l="38100" t="38100" r="50800" b="57150"/>
+                <wp:wrapNone/>
+                <wp:docPr id="12" name="Entrada de lápiz 12"/>
+                <wp:cNvGraphicFramePr/>
+                <a:graphic xmlns:a="http://schemas.openxmlformats.org/drawingml/2006/main">
+                  <a:graphicData uri="http://schemas.microsoft.com/office/word/2010/wordprocessingInk">
+                    <w14:contentPart bwMode="auto" r:id="rId20">
+                      <w14:nvContentPartPr>
+                        <w14:cNvContentPartPr/>
+                      </w14:nvContentPartPr>
+                      <w14:xfrm>
+                        <a:off x="0" y="0"/>
+                        <a:ext cx="330480" cy="457200"/>
+                      </w14:xfrm>
+                    </w14:contentPart>
+                  </a:graphicData>
+                </a:graphic>
+              </wp:anchor>
+            </w:drawing>
+          </mc:Choice>
+          <mc:Fallback>
+            <w:pict>
+              <v:shape w14:anchorId="74A9543C" id="Entrada de lápiz 12" o:spid="_x0000_s1026" type="#_x0000_t75" style="position:absolute;margin-left:125.85pt;margin-top:.1pt;width:27.4pt;height:37.4pt;z-index:251663360;visibility:visible;mso-wrap-style:square;mso-wrap-distance-left:9pt;mso-wrap-distance-top:0;mso-wrap-distance-right:9pt;mso-wrap-distance-bottom:0;mso-position-horizontal:absolute;mso-position-horizontal-relative:text;mso-position-vertical:absolute;mso-position-vertical-relative:text" o:gfxdata="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">
+                <v:imagedata r:id="rId21" o:title=""/>
+              </v:shape>
+            </w:pict>
+          </mc:Fallback>
+        </mc:AlternateContent>
+      </w:r>
+    </w:p>
+    <w:p>
+      <w:pPr>
+        <w:jc w:val="left"/>
+      </w:pPr>
+    </w:p>
+    <w:p>
+      <w:pPr>
+        <w:jc w:val="left"/>
+      </w:pPr>
+    </w:p>
+    <w:p>
+      <w:pPr>
+        <w:jc w:val="left"/>
+      </w:pPr>
+      <w:r>
+        <w:rPr>
+          <w:noProof/>
+        </w:rPr>
+        <mc:AlternateContent>
+          <mc:Choice Requires="wpi">
+            <w:drawing>
+              <wp:anchor distT="0" distB="0" distL="114300" distR="114300" simplePos="0" relativeHeight="251671552" behindDoc="0" locked="0" layoutInCell="1" allowOverlap="1" wp14:anchorId="285C1CA7" wp14:editId="2DC6D98F">
+                <wp:simplePos x="0" y="0"/>
+                <wp:positionH relativeFrom="column">
+                  <wp:posOffset>819150</wp:posOffset>
+                </wp:positionH>
+                <wp:positionV relativeFrom="paragraph">
+                  <wp:posOffset>-779145</wp:posOffset>
+                </wp:positionV>
+                <wp:extent cx="4134510" cy="1772285"/>
+                <wp:effectExtent l="38100" t="38100" r="56515" b="56515"/>
+                <wp:wrapNone/>
+                <wp:docPr id="20" name="Entrada de lápiz 20"/>
+                <wp:cNvGraphicFramePr/>
+                <a:graphic xmlns:a="http://schemas.openxmlformats.org/drawingml/2006/main">
+                  <a:graphicData uri="http://schemas.microsoft.com/office/word/2010/wordprocessingInk">
+                    <w14:contentPart bwMode="auto" r:id="rId22">
+                      <w14:nvContentPartPr>
+                        <w14:cNvContentPartPr/>
+                      </w14:nvContentPartPr>
+                      <w14:xfrm>
+                        <a:off x="0" y="0"/>
+                        <a:ext cx="4134510" cy="1772285"/>
+                      </w14:xfrm>
+                    </w14:contentPart>
+                  </a:graphicData>
+                </a:graphic>
+              </wp:anchor>
+            </w:drawing>
+          </mc:Choice>
+          <mc:Fallback>
+            <w:pict>
+              <v:shape w14:anchorId="7D126E36" id="Entrada de lápiz 20" o:spid="_x0000_s1026" type="#_x0000_t75" style="position:absolute;margin-left:63.8pt;margin-top:-62.05pt;width:326.95pt;height:140.95pt;z-index:251671552;visibility:visible;mso-wrap-style:square;mso-wrap-distance-left:9pt;mso-wrap-distance-top:0;mso-wrap-distance-right:9pt;mso-wrap-distance-bottom:0;mso-position-horizontal:absolute;mso-position-horizontal-relative:text;mso-position-vertical:absolute;mso-position-vertical-relative:text" o:gfxdata="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">
+                <v:imagedata r:id="rId23" o:title=""/>
+              </v:shape>
+            </w:pict>
+          </mc:Fallback>
+        </mc:AlternateContent>
+      </w:r>
+    </w:p>
+    <w:p>
+      <w:pPr>
+        <w:jc w:val="left"/>
+      </w:pPr>
+    </w:p>
+    <w:p>
+      <w:pPr>
+        <w:jc w:val="left"/>
+      </w:pPr>
+    </w:p>
+    <w:p>
+      <w:pPr>
+        <w:jc w:val="left"/>
+      </w:pPr>
+      <w:r>
+        <w:rPr>
+          <w:noProof/>
+        </w:rPr>
+        <mc:AlternateContent>
+          <mc:Choice Requires="wpi">
+            <w:drawing>
+              <wp:anchor distT="0" distB="0" distL="114300" distR="114300" simplePos="0" relativeHeight="251666432" behindDoc="0" locked="0" layoutInCell="1" allowOverlap="1" wp14:anchorId="4D71778E" wp14:editId="0FEABE57">
+                <wp:simplePos x="0" y="0"/>
+                <wp:positionH relativeFrom="column">
+                  <wp:posOffset>5263665</wp:posOffset>
+                </wp:positionH>
+                <wp:positionV relativeFrom="paragraph">
+                  <wp:posOffset>-13930</wp:posOffset>
+                </wp:positionV>
+                <wp:extent cx="518400" cy="647280"/>
+                <wp:effectExtent l="38100" t="38100" r="0" b="57785"/>
+                <wp:wrapNone/>
+                <wp:docPr id="15" name="Entrada de lápiz 15"/>
+                <wp:cNvGraphicFramePr/>
+                <a:graphic xmlns:a="http://schemas.openxmlformats.org/drawingml/2006/main">
+                  <a:graphicData uri="http://schemas.microsoft.com/office/word/2010/wordprocessingInk">
+                    <w14:contentPart bwMode="auto" r:id="rId24">
+                      <w14:nvContentPartPr>
+                        <w14:cNvContentPartPr/>
+                      </w14:nvContentPartPr>
+                      <w14:xfrm>
+                        <a:off x="0" y="0"/>
+                        <a:ext cx="518400" cy="647280"/>
+                      </w14:xfrm>
+                    </w14:contentPart>
+                  </a:graphicData>
+                </a:graphic>
+              </wp:anchor>
+            </w:drawing>
+          </mc:Choice>
+          <mc:Fallback>
+            <w:pict>
+              <v:shape w14:anchorId="3FFEDC95" id="Entrada de lápiz 15" o:spid="_x0000_s1026" type="#_x0000_t75" style="position:absolute;margin-left:413.75pt;margin-top:-1.8pt;width:42.2pt;height:52.35pt;z-index:251666432;visibility:visible;mso-wrap-style:square;mso-wrap-distance-left:9pt;mso-wrap-distance-top:0;mso-wrap-distance-right:9pt;mso-wrap-distance-bottom:0;mso-position-horizontal:absolute;mso-position-horizontal-relative:text;mso-position-vertical:absolute;mso-position-vertical-relative:text" o:gfxdata="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">
+                <v:imagedata r:id="rId25" o:title=""/>
+              </v:shape>
+            </w:pict>
+          </mc:Fallback>
+        </mc:AlternateContent>
+      </w:r>
+      <w:r>
+        <w:rPr>
+          <w:noProof/>
+        </w:rPr>
+        <mc:AlternateContent>
+          <mc:Choice Requires="wpi">
+            <w:drawing>
+              <wp:anchor distT="0" distB="0" distL="114300" distR="114300" simplePos="0" relativeHeight="251661312" behindDoc="0" locked="0" layoutInCell="1" allowOverlap="1" wp14:anchorId="616C4C6A" wp14:editId="636CBE26">
+                <wp:simplePos x="0" y="0"/>
+                <wp:positionH relativeFrom="column">
+                  <wp:posOffset>103785</wp:posOffset>
+                </wp:positionH>
+                <wp:positionV relativeFrom="paragraph">
+                  <wp:posOffset>-56050</wp:posOffset>
+                </wp:positionV>
+                <wp:extent cx="401400" cy="440640"/>
+                <wp:effectExtent l="57150" t="38100" r="55880" b="55245"/>
+                <wp:wrapNone/>
+                <wp:docPr id="10" name="Entrada de lápiz 10"/>
+                <wp:cNvGraphicFramePr/>
+                <a:graphic xmlns:a="http://schemas.openxmlformats.org/drawingml/2006/main">
+                  <a:graphicData uri="http://schemas.microsoft.com/office/word/2010/wordprocessingInk">
+                    <w14:contentPart bwMode="auto" r:id="rId26">
+                      <w14:nvContentPartPr>
+                        <w14:cNvContentPartPr/>
+                      </w14:nvContentPartPr>
+                      <w14:xfrm>
+                        <a:off x="0" y="0"/>
+                        <a:ext cx="401400" cy="440640"/>
+                      </w14:xfrm>
+                    </w14:contentPart>
+                  </a:graphicData>
+                </a:graphic>
+              </wp:anchor>
+            </w:drawing>
+          </mc:Choice>
+          <mc:Fallback>
+            <w:pict>
+              <v:shape w14:anchorId="7B46ACEF" id="Entrada de lápiz 10" o:spid="_x0000_s1026" type="#_x0000_t75" style="position:absolute;margin-left:7.45pt;margin-top:-5.1pt;width:33pt;height:36.15pt;z-index:251661312;visibility:visible;mso-wrap-style:square;mso-wrap-distance-left:9pt;mso-wrap-distance-top:0;mso-wrap-distance-right:9pt;mso-wrap-distance-bottom:0;mso-position-horizontal:absolute;mso-position-horizontal-relative:text;mso-position-vertical:absolute;mso-position-vertical-relative:text" o:gfxdata="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">
+                <v:imagedata r:id="rId27" o:title=""/>
+              </v:shape>
+            </w:pict>
+          </mc:Fallback>
+        </mc:AlternateContent>
+      </w:r>
+    </w:p>
+    <w:p>
+      <w:pPr>
+        <w:jc w:val="left"/>
+      </w:pPr>
+      <w:r>
+        <w:rPr>
+          <w:noProof/>
+        </w:rPr>
+        <mc:AlternateContent>
+          <mc:Choice Requires="wpi">
+            <w:drawing>
+              <wp:anchor distT="0" distB="0" distL="114300" distR="114300" simplePos="0" relativeHeight="251665408" behindDoc="0" locked="0" layoutInCell="1" allowOverlap="1" wp14:anchorId="3B327CC2" wp14:editId="3B3A56EF">
+                <wp:simplePos x="0" y="0"/>
+                <wp:positionH relativeFrom="column">
+                  <wp:posOffset>3827985</wp:posOffset>
+                </wp:positionH>
+                <wp:positionV relativeFrom="paragraph">
+                  <wp:posOffset>-73595</wp:posOffset>
+                </wp:positionV>
+                <wp:extent cx="308520" cy="383760"/>
+                <wp:effectExtent l="57150" t="57150" r="34925" b="54610"/>
+                <wp:wrapNone/>
+                <wp:docPr id="14" name="Entrada de lápiz 14"/>
+                <wp:cNvGraphicFramePr/>
+                <a:graphic xmlns:a="http://schemas.openxmlformats.org/drawingml/2006/main">
+                  <a:graphicData uri="http://schemas.microsoft.com/office/word/2010/wordprocessingInk">
+                    <w14:contentPart bwMode="auto" r:id="rId28">
+                      <w14:nvContentPartPr>
+                        <w14:cNvContentPartPr/>
+                      </w14:nvContentPartPr>
+                      <w14:xfrm>
+                        <a:off x="0" y="0"/>
+                        <a:ext cx="308520" cy="383760"/>
+                      </w14:xfrm>
+                    </w14:contentPart>
+                  </a:graphicData>
+                </a:graphic>
+              </wp:anchor>
+            </w:drawing>
+          </mc:Choice>
+          <mc:Fallback>
+            <w:pict>
+              <v:shape w14:anchorId="7254EE14" id="Entrada de lápiz 14" o:spid="_x0000_s1026" type="#_x0000_t75" style="position:absolute;margin-left:300.7pt;margin-top:-6.5pt;width:25.75pt;height:31.6pt;z-index:251665408;visibility:visible;mso-wrap-style:square;mso-wrap-distance-left:9pt;mso-wrap-distance-top:0;mso-wrap-distance-right:9pt;mso-wrap-distance-bottom:0;mso-position-horizontal:absolute;mso-position-horizontal-relative:text;mso-position-vertical:absolute;mso-position-vertical-relative:text" o:gfxdata="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">
+                <v:imagedata r:id="rId29" o:title=""/>
+              </v:shape>
+            </w:pict>
+          </mc:Fallback>
+        </mc:AlternateContent>
+      </w:r>
+      <w:r>
+        <w:rPr>
+          <w:noProof/>
+        </w:rPr>
+        <mc:AlternateContent>
+          <mc:Choice Requires="wpi">
+            <w:drawing>
+              <wp:anchor distT="0" distB="0" distL="114300" distR="114300" simplePos="0" relativeHeight="251662336" behindDoc="0" locked="0" layoutInCell="1" allowOverlap="1" wp14:anchorId="468FF98E" wp14:editId="0465665F">
+                <wp:simplePos x="0" y="0"/>
+                <wp:positionH relativeFrom="column">
+                  <wp:posOffset>1339665</wp:posOffset>
+                </wp:positionH>
+                <wp:positionV relativeFrom="paragraph">
+                  <wp:posOffset>-78995</wp:posOffset>
+                </wp:positionV>
+                <wp:extent cx="270360" cy="330480"/>
+                <wp:effectExtent l="57150" t="38100" r="34925" b="50800"/>
+                <wp:wrapNone/>
+                <wp:docPr id="11" name="Entrada de lápiz 11"/>
+                <wp:cNvGraphicFramePr/>
+                <a:graphic xmlns:a="http://schemas.openxmlformats.org/drawingml/2006/main">
+                  <a:graphicData uri="http://schemas.microsoft.com/office/word/2010/wordprocessingInk">
+                    <w14:contentPart bwMode="auto" r:id="rId30">
+                      <w14:nvContentPartPr>
+                        <w14:cNvContentPartPr/>
+                      </w14:nvContentPartPr>
+                      <w14:xfrm>
+                        <a:off x="0" y="0"/>
+                        <a:ext cx="270360" cy="330480"/>
+                      </w14:xfrm>
+                    </w14:contentPart>
+                  </a:graphicData>
+                </a:graphic>
+              </wp:anchor>
+            </w:drawing>
+          </mc:Choice>
+          <mc:Fallback>
+            <w:pict>
+              <v:shape w14:anchorId="70E7AE86" id="Entrada de lápiz 11" o:spid="_x0000_s1026" type="#_x0000_t75" style="position:absolute;margin-left:104.8pt;margin-top:-6.9pt;width:22.75pt;height:27.4pt;z-index:251662336;visibility:visible;mso-wrap-style:square;mso-wrap-distance-left:9pt;mso-wrap-distance-top:0;mso-wrap-distance-right:9pt;mso-wrap-distance-bottom:0;mso-position-horizontal:absolute;mso-position-horizontal-relative:text;mso-position-vertical:absolute;mso-position-vertical-relative:text" o:gfxdata="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">
+                <v:imagedata r:id="rId31" o:title=""/>
+              </v:shape>
+            </w:pict>
+          </mc:Fallback>
+        </mc:AlternateContent>
+      </w:r>
+    </w:p>
+    <w:p>
+      <w:pPr>
+        <w:jc w:val="left"/>
+      </w:pPr>
+      <w:r>
+        <w:rPr>
+          <w:noProof/>
+        </w:rPr>
+        <mc:AlternateContent>
+          <mc:Choice Requires="wpi">
+            <w:drawing>
+              <wp:anchor distT="0" distB="0" distL="114300" distR="114300" simplePos="0" relativeHeight="251674624" behindDoc="0" locked="0" layoutInCell="1" allowOverlap="1" wp14:anchorId="6562DB6A" wp14:editId="6EA1C69C">
+                <wp:simplePos x="0" y="0"/>
+                <wp:positionH relativeFrom="column">
+                  <wp:posOffset>1082040</wp:posOffset>
+                </wp:positionH>
+                <wp:positionV relativeFrom="paragraph">
+                  <wp:posOffset>-45085</wp:posOffset>
+                </wp:positionV>
+                <wp:extent cx="3937830" cy="782800"/>
+                <wp:effectExtent l="57150" t="38100" r="43815" b="55880"/>
+                <wp:wrapNone/>
+                <wp:docPr id="23" name="Entrada de lápiz 23"/>
+                <wp:cNvGraphicFramePr/>
+                <a:graphic xmlns:a="http://schemas.openxmlformats.org/drawingml/2006/main">
+                  <a:graphicData uri="http://schemas.microsoft.com/office/word/2010/wordprocessingInk">
+                    <w14:contentPart bwMode="auto" r:id="rId32">
+                      <w14:nvContentPartPr>
+                        <w14:cNvContentPartPr/>
+                      </w14:nvContentPartPr>
+                      <w14:xfrm>
+                        <a:off x="0" y="0"/>
+                        <a:ext cx="3937830" cy="782800"/>
+                      </w14:xfrm>
+                    </w14:contentPart>
+                  </a:graphicData>
+                </a:graphic>
+              </wp:anchor>
+            </w:drawing>
+          </mc:Choice>
+          <mc:Fallback>
+            <w:pict>
+              <v:shape w14:anchorId="437BBB6A" id="Entrada de lápiz 23" o:spid="_x0000_s1026" type="#_x0000_t75" style="position:absolute;margin-left:84.5pt;margin-top:-4.25pt;width:311.45pt;height:63.1pt;z-index:251674624;visibility:visible;mso-wrap-style:square;mso-wrap-distance-left:9pt;mso-wrap-distance-top:0;mso-wrap-distance-right:9pt;mso-wrap-distance-bottom:0;mso-position-horizontal:absolute;mso-position-horizontal-relative:text;mso-position-vertical:absolute;mso-position-vertical-relative:text" o:gfxdata="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">
+                <v:imagedata r:id="rId33" o:title=""/>
+              </v:shape>
+            </w:pict>
+          </mc:Fallback>
+        </mc:AlternateContent>
+      </w:r>
+    </w:p>
+    <w:p>
+      <w:pPr>
+        <w:jc w:val="left"/>
+      </w:pPr>
+    </w:p>
+    <w:p>
+      <w:pPr>
+        <w:jc w:val="left"/>
+      </w:pPr>
+      <w:r>
+        <w:t xml:space="preserve">Partes del form simulación: </w:t>
+      </w:r>
+    </w:p>
+    <w:p>
+      <w:pPr>
+        <w:pStyle w:val="Prrafodelista"/>
+        <w:numPr>
+          <w:ilvl w:val="0"/>
+          <w:numId w:val="1"/>
+        </w:numPr>
+        <w:jc w:val="left"/>
+      </w:pPr>
+      <w:r>
+        <w:drawing>
+          <wp:anchor distT="0" distB="0" distL="114300" distR="114300" simplePos="0" relativeHeight="251668480" behindDoc="0" locked="0" layoutInCell="1" allowOverlap="1" wp14:anchorId="10287F3B" wp14:editId="55E54B05">
+            <wp:simplePos x="0" y="0"/>
+            <wp:positionH relativeFrom="column">
+              <wp:posOffset>-161925</wp:posOffset>
+            </wp:positionH>
+            <wp:positionV relativeFrom="paragraph">
+              <wp:posOffset>747395</wp:posOffset>
+            </wp:positionV>
+            <wp:extent cx="5943600" cy="3171190"/>
+            <wp:effectExtent l="0" t="0" r="0" b="0"/>
+            <wp:wrapNone/>
+            <wp:docPr id="17" name="Imagen 17" descr="Texto&#10;&#10;Descripción generada automáticamente"/>
+            <wp:cNvGraphicFramePr>
+              <a:graphicFrameLocks xmlns:a="http://schemas.openxmlformats.org/drawingml/2006/main" noChangeAspect="1"/>
+            </wp:cNvGraphicFramePr>
+            <a:graphic xmlns:a="http://schemas.openxmlformats.org/drawingml/2006/main">
+              <a:graphicData uri="http://schemas.openxmlformats.org/drawingml/2006/picture">
+                <pic:pic xmlns:pic="http://schemas.openxmlformats.org/drawingml/2006/picture">
+                  <pic:nvPicPr>
+                    <pic:cNvPr id="17" name="Imagen 17" descr="Texto&#10;&#10;Descripción generada automáticamente"/>
+                    <pic:cNvPicPr/>
+                  </pic:nvPicPr>
+                  <pic:blipFill>
+                    <a:blip r:embed="rId34">
+                      <a:extLst>
+                        <a:ext uri="{28A0092B-C50C-407E-A947-70E740481C1C}">
+                          <a14:useLocalDpi xmlns:a14="http://schemas.microsoft.com/office/drawing/2010/main" val="0"/>
+                        </a:ext>
+                      </a:extLst>
+                    </a:blip>
+                    <a:stretch>
+                      <a:fillRect/>
+                    </a:stretch>
+                  </pic:blipFill>
+                  <pic:spPr>
+                    <a:xfrm>
+                      <a:off x="0" y="0"/>
+                      <a:ext cx="5943600" cy="3171190"/>
+                    </a:xfrm>
+                    <a:prstGeom prst="rect">
+                      <a:avLst/>
+                    </a:prstGeom>
+                  </pic:spPr>
+                </pic:pic>
+              </a:graphicData>
+            </a:graphic>
+          </wp:anchor>
+        </w:drawing>
+      </w:r>
+      <w:r>
+        <w:t>Lo circulado en rojo son contadores, muestran el resultado de valuar el tiempo e incrementar de unidad en unidad, los contadores tienen la capacidad de aumentar y disminuir según la cantidad.</w:t>
+      </w:r>
+    </w:p>
+    <w:p>
+      <w:pPr>
+        <w:jc w:val="left"/>
+      </w:pPr>
+      <w:r>
+        <w:br w:type="page"/>
+      </w:r>
+    </w:p>
+    <w:p>
+      <w:pPr>
+        <w:ind w:firstLine="0"/>
+      </w:pPr>
+    </w:p>
+    <w:p>
+      <w:pPr>
+        <w:pStyle w:val="Prrafodelista"/>
+        <w:numPr>
+          <w:ilvl w:val="0"/>
+          <w:numId w:val="1"/>
+        </w:numPr>
+        <w:jc w:val="left"/>
+      </w:pPr>
+      <w:r>
+        <w:t xml:space="preserve">Para lo circulado en azul:  son paneles que tienen la capacidad de almacenar los dibujos de los círculos hechos por un </w:t>
+      </w:r>
+      <w:proofErr w:type="spellStart"/>
+      <w:r>
+        <w:t>label</w:t>
+      </w:r>
+      <w:proofErr w:type="spellEnd"/>
+      <w:r>
+        <w:t>, pero también sirven como delimitante visual según qué color (porción de código de lo que almacena un panel)</w:t>
+      </w:r>
+    </w:p>
+    <w:p>
+      <w:pPr>
+        <w:ind w:left="890" w:firstLine="0"/>
+        <w:jc w:val="left"/>
+      </w:pPr>
+      <w:r>
+        <w:drawing>
+          <wp:anchor distT="0" distB="0" distL="114300" distR="114300" simplePos="0" relativeHeight="251675648" behindDoc="0" locked="0" layoutInCell="1" allowOverlap="1" wp14:anchorId="2EC279ED" wp14:editId="118256EE">
+            <wp:simplePos x="0" y="0"/>
+            <wp:positionH relativeFrom="column">
+              <wp:posOffset>-19050</wp:posOffset>
+            </wp:positionH>
+            <wp:positionV relativeFrom="paragraph">
+              <wp:posOffset>4445</wp:posOffset>
+            </wp:positionV>
+            <wp:extent cx="5943600" cy="1407795"/>
+            <wp:effectExtent l="0" t="0" r="0" b="1905"/>
+            <wp:wrapNone/>
+            <wp:docPr id="24" name="Imagen 24" descr="Texto&#10;&#10;Descripción generada automáticamente"/>
+            <wp:cNvGraphicFramePr>
+              <a:graphicFrameLocks xmlns:a="http://schemas.openxmlformats.org/drawingml/2006/main" noChangeAspect="1"/>
+            </wp:cNvGraphicFramePr>
+            <a:graphic xmlns:a="http://schemas.openxmlformats.org/drawingml/2006/main">
+              <a:graphicData uri="http://schemas.openxmlformats.org/drawingml/2006/picture">
+                <pic:pic xmlns:pic="http://schemas.openxmlformats.org/drawingml/2006/picture">
+                  <pic:nvPicPr>
+                    <pic:cNvPr id="24" name="Imagen 24" descr="Texto&#10;&#10;Descripción generada automáticamente"/>
+                    <pic:cNvPicPr/>
+                  </pic:nvPicPr>
+                  <pic:blipFill>
+                    <a:blip r:embed="rId35">
+                      <a:extLst>
+                        <a:ext uri="{28A0092B-C50C-407E-A947-70E740481C1C}">
+                          <a14:useLocalDpi xmlns:a14="http://schemas.microsoft.com/office/drawing/2010/main" val="0"/>
+                        </a:ext>
+                      </a:extLst>
+                    </a:blip>
+                    <a:stretch>
+                      <a:fillRect/>
+                    </a:stretch>
+                  </pic:blipFill>
+                  <pic:spPr>
+                    <a:xfrm>
+                      <a:off x="0" y="0"/>
+                      <a:ext cx="5943600" cy="1407795"/>
+                    </a:xfrm>
+                    <a:prstGeom prst="rect">
+                      <a:avLst/>
+                    </a:prstGeom>
+                  </pic:spPr>
+                </pic:pic>
+              </a:graphicData>
+            </a:graphic>
+          </wp:anchor>
+        </w:drawing>
+      </w:r>
+    </w:p>
+    <w:p>
+      <w:pPr>
+        <w:pStyle w:val="Prrafodelista"/>
+        <w:ind w:left="1250" w:firstLine="0"/>
+        <w:jc w:val="left"/>
+      </w:pPr>
+    </w:p>
+    <w:p>
+      <w:pPr>
+        <w:jc w:val="left"/>
+      </w:pPr>
+    </w:p>
+    <w:p>
+      <w:pPr>
+        <w:jc w:val="left"/>
+      </w:pPr>
+    </w:p>
+    <w:p>
+      <w:pPr>
+        <w:jc w:val="left"/>
+      </w:pPr>
+    </w:p>
+    <w:p>
+      <w:pPr>
+        <w:jc w:val="left"/>
+      </w:pPr>
+    </w:p>
+    <w:p>
+      <w:pPr>
+        <w:jc w:val="left"/>
+      </w:pPr>
+      <w:r>
+        <w:t xml:space="preserve">La metodología es simple, mientras el contador aumente, una clase crea un </w:t>
+      </w:r>
+      <w:proofErr w:type="spellStart"/>
+      <w:r>
+        <w:t>circulo</w:t>
+      </w:r>
+      <w:proofErr w:type="spellEnd"/>
+      <w:r>
+        <w:t xml:space="preserve"> y lo pinta de tal modo que concuerde con su panel, y después que el contador decremente los va despintando.</w:t>
+      </w:r>
+      <w:r>
+        <w:br w:type="page"/>
+      </w:r>
+    </w:p>
+    <w:p>
+      <w:pPr>
+        <w:ind w:firstLine="0"/>
+      </w:pPr>
     </w:p>
     <w:sectPr>
-      <w:headerReference w:type="default" r:id="rId6"/>
+      <w:headerReference w:type="default" r:id="rId36"/>
       <w:pgSz w:w="12240" w:h="15840"/>
       <w:pgMar w:top="1440" w:right="1440" w:bottom="1440" w:left="1440" w:header="709" w:footer="709" w:gutter="0"/>
       <w:cols w:space="708"/>
@@ -88,6 +1409,126 @@
     </w:r>
   </w:p>
 </w:hdr>
+</file>
+
+<file path=word/numbering.xml><?xml version="1.0" encoding="utf-8"?>
+<w:numbering xmlns:wpc="http://schemas.microsoft.com/office/word/2010/wordprocessingCanvas" xmlns:cx="http://schemas.microsoft.com/office/drawing/2014/chartex" xmlns:cx1="http://schemas.microsoft.com/office/drawing/2015/9/8/chartex" xmlns:cx2="http://schemas.microsoft.com/office/drawing/2015/10/21/chartex" xmlns:cx3="http://schemas.microsoft.com/office/drawing/2016/5/9/chartex" xmlns:cx4="http://schemas.microsoft.com/office/drawing/2016/5/10/chartex" xmlns:cx5="http://schemas.microsoft.com/office/drawing/2016/5/11/chartex" xmlns:cx6="http://schemas.microsoft.com/office/drawing/2016/5/12/chartex" xmlns:cx7="http://schemas.microsoft.com/office/drawing/2016/5/13/chartex" xmlns:cx8="http://schemas.microsoft.com/office/drawing/2016/5/14/chartex" xmlns:mc="http://schemas.openxmlformats.org/markup-compatibility/2006" xmlns:aink="http://schemas.microsoft.com/office/drawing/2016/ink" xmlns:am3d="http://schemas.microsoft.com/office/drawing/2017/model3d" xmlns:o="urn:schemas-microsoft-com:office:office" xmlns:oel="http://schemas.microsoft.com/office/2019/extlst" xmlns:r="http://schemas.openxmlformats.org/officeDocument/2006/relationships" xmlns:m="http://schemas.openxmlformats.org/officeDocument/2006/math" xmlns:v="urn:schemas-microsoft-com:vml" xmlns:wp14="http://schemas.microsoft.com/office/word/2010/wordprocessingDrawing" xmlns:wp="http://schemas.openxmlformats.org/drawingml/2006/wordprocessingDrawing" xmlns:w10="urn:schemas-microsoft-com:office:word" xmlns:w="http://schemas.openxmlformats.org/wordprocessingml/2006/main" xmlns:w14="http://schemas.microsoft.com/office/word/2010/wordml" xmlns:w15="http://schemas.microsoft.com/office/word/2012/wordml" xmlns:w16cex="http://schemas.microsoft.com/office/word/2018/wordml/cex" xmlns:w16cid="http://schemas.microsoft.com/office/word/2016/wordml/cid" xmlns:w16="http://schemas.microsoft.com/office/word/2018/wordml" xmlns:w16sdtdh="http://schemas.microsoft.com/office/word/2020/wordml/sdtdatahash" xmlns:w16se="http://schemas.microsoft.com/office/word/2015/wordml/symex" xmlns:wpg="http://schemas.microsoft.com/office/word/2010/wordprocessingGroup" xmlns:wpi="http://schemas.microsoft.com/office/word/2010/wordprocessingInk" xmlns:wne="http://schemas.microsoft.com/office/word/2006/wordml" xmlns:wps="http://schemas.microsoft.com/office/word/2010/wordprocessingShape" mc:Ignorable="w14 w15 w16se w16cid w16 w16cex w16sdtdh wp14">
+  <w:abstractNum w:abstractNumId="0" w15:restartNumberingAfterBreak="0">
+    <w:nsid w:val="5E095B2F"/>
+    <w:multiLevelType w:val="hybridMultilevel"/>
+    <w:tmpl w:val="9E189664"/>
+    <w:lvl w:ilvl="0" w:tplc="882EF6DA">
+      <w:numFmt w:val="bullet"/>
+      <w:lvlText w:val="-"/>
+      <w:lvlJc w:val="left"/>
+      <w:pPr>
+        <w:ind w:left="1250" w:hanging="360"/>
+      </w:pPr>
+      <w:rPr>
+        <w:rFonts w:ascii="Arial" w:eastAsiaTheme="minorHAnsi" w:hAnsi="Arial" w:cs="Arial" w:hint="default"/>
+      </w:rPr>
+    </w:lvl>
+    <w:lvl w:ilvl="1" w:tplc="100A0003" w:tentative="1">
+      <w:start w:val="1"/>
+      <w:numFmt w:val="bullet"/>
+      <w:lvlText w:val="o"/>
+      <w:lvlJc w:val="left"/>
+      <w:pPr>
+        <w:ind w:left="1970" w:hanging="360"/>
+      </w:pPr>
+      <w:rPr>
+        <w:rFonts w:ascii="Courier New" w:hAnsi="Courier New" w:cs="Courier New" w:hint="default"/>
+      </w:rPr>
+    </w:lvl>
+    <w:lvl w:ilvl="2" w:tplc="100A0005" w:tentative="1">
+      <w:start w:val="1"/>
+      <w:numFmt w:val="bullet"/>
+      <w:lvlText w:val=""/>
+      <w:lvlJc w:val="left"/>
+      <w:pPr>
+        <w:ind w:left="2690" w:hanging="360"/>
+      </w:pPr>
+      <w:rPr>
+        <w:rFonts w:ascii="Wingdings" w:hAnsi="Wingdings" w:hint="default"/>
+      </w:rPr>
+    </w:lvl>
+    <w:lvl w:ilvl="3" w:tplc="100A0001" w:tentative="1">
+      <w:start w:val="1"/>
+      <w:numFmt w:val="bullet"/>
+      <w:lvlText w:val=""/>
+      <w:lvlJc w:val="left"/>
+      <w:pPr>
+        <w:ind w:left="3410" w:hanging="360"/>
+      </w:pPr>
+      <w:rPr>
+        <w:rFonts w:ascii="Symbol" w:hAnsi="Symbol" w:hint="default"/>
+      </w:rPr>
+    </w:lvl>
+    <w:lvl w:ilvl="4" w:tplc="100A0003" w:tentative="1">
+      <w:start w:val="1"/>
+      <w:numFmt w:val="bullet"/>
+      <w:lvlText w:val="o"/>
+      <w:lvlJc w:val="left"/>
+      <w:pPr>
+        <w:ind w:left="4130" w:hanging="360"/>
+      </w:pPr>
+      <w:rPr>
+        <w:rFonts w:ascii="Courier New" w:hAnsi="Courier New" w:cs="Courier New" w:hint="default"/>
+      </w:rPr>
+    </w:lvl>
+    <w:lvl w:ilvl="5" w:tplc="100A0005" w:tentative="1">
+      <w:start w:val="1"/>
+      <w:numFmt w:val="bullet"/>
+      <w:lvlText w:val=""/>
+      <w:lvlJc w:val="left"/>
+      <w:pPr>
+        <w:ind w:left="4850" w:hanging="360"/>
+      </w:pPr>
+      <w:rPr>
+        <w:rFonts w:ascii="Wingdings" w:hAnsi="Wingdings" w:hint="default"/>
+      </w:rPr>
+    </w:lvl>
+    <w:lvl w:ilvl="6" w:tplc="100A0001" w:tentative="1">
+      <w:start w:val="1"/>
+      <w:numFmt w:val="bullet"/>
+      <w:lvlText w:val=""/>
+      <w:lvlJc w:val="left"/>
+      <w:pPr>
+        <w:ind w:left="5570" w:hanging="360"/>
+      </w:pPr>
+      <w:rPr>
+        <w:rFonts w:ascii="Symbol" w:hAnsi="Symbol" w:hint="default"/>
+      </w:rPr>
+    </w:lvl>
+    <w:lvl w:ilvl="7" w:tplc="100A0003" w:tentative="1">
+      <w:start w:val="1"/>
+      <w:numFmt w:val="bullet"/>
+      <w:lvlText w:val="o"/>
+      <w:lvlJc w:val="left"/>
+      <w:pPr>
+        <w:ind w:left="6290" w:hanging="360"/>
+      </w:pPr>
+      <w:rPr>
+        <w:rFonts w:ascii="Courier New" w:hAnsi="Courier New" w:cs="Courier New" w:hint="default"/>
+      </w:rPr>
+    </w:lvl>
+    <w:lvl w:ilvl="8" w:tplc="100A0005" w:tentative="1">
+      <w:start w:val="1"/>
+      <w:numFmt w:val="bullet"/>
+      <w:lvlText w:val=""/>
+      <w:lvlJc w:val="left"/>
+      <w:pPr>
+        <w:ind w:left="7010" w:hanging="360"/>
+      </w:pPr>
+      <w:rPr>
+        <w:rFonts w:ascii="Wingdings" w:hAnsi="Wingdings" w:hint="default"/>
+      </w:rPr>
+    </w:lvl>
+  </w:abstractNum>
+  <w:num w:numId="1" w16cid:durableId="488598853">
+    <w:abstractNumId w:val="0"/>
+  </w:num>
+</w:numbering>
 </file>
 
 <file path=word/styles.xml><?xml version="1.0" encoding="utf-8"?>
@@ -723,7 +2164,272 @@
       <w:rFonts w:ascii="Arial" w:hAnsi="Arial"/>
     </w:rPr>
   </w:style>
+  <w:style w:type="paragraph" w:styleId="Prrafodelista">
+    <w:name w:val="List Paragraph"/>
+    <w:basedOn w:val="Normal"/>
+    <w:uiPriority w:val="34"/>
+    <w:qFormat/>
+    <w:rsid w:val="00FF6A48"/>
+    <w:pPr>
+      <w:ind w:left="720"/>
+      <w:contextualSpacing/>
+    </w:pPr>
+  </w:style>
 </w:styles>
+</file>
+
+<file path=word/ink/ink1.xml><?xml version="1.0" encoding="utf-8"?>
+<inkml:ink xmlns:inkml="http://www.w3.org/2003/InkML">
+  <inkml:definitions>
+    <inkml:context xml:id="ctx0">
+      <inkml:inkSource xml:id="inkSrc0">
+        <inkml:traceFormat>
+          <inkml:channel name="X" type="integer" min="-2.14748E9" max="2.14748E9" units="cm"/>
+          <inkml:channel name="Y" type="integer" min="-2.14748E9" max="2.14748E9" units="cm"/>
+          <inkml:channel name="F" type="integer" max="32767" units="dev"/>
+        </inkml:traceFormat>
+        <inkml:channelProperties>
+          <inkml:channelProperty channel="X" name="resolution" value="1000" units="1/cm"/>
+          <inkml:channelProperty channel="Y" name="resolution" value="1000" units="1/cm"/>
+          <inkml:channelProperty channel="F" name="resolution" value="0" units="1/dev"/>
+        </inkml:channelProperties>
+      </inkml:inkSource>
+      <inkml:timestamp xml:id="ts0" timeString="2023-03-26T15:40:10.051"/>
+    </inkml:context>
+    <inkml:brush xml:id="br0">
+      <inkml:brushProperty name="width" value="0.05" units="cm"/>
+      <inkml:brushProperty name="height" value="0.05" units="cm"/>
+      <inkml:brushProperty name="color" value="#E71224"/>
+    </inkml:brush>
+  </inkml:definitions>
+  <inkml:trace contextRef="#ctx0" brushRef="#br0">4295 111 24575,'0'-1'0,"-1"0"0,1 0 0,-1 0 0,1 0 0,0 0 0,-1 0 0,0 0 0,1 0 0,-1 0 0,0 0 0,1 0 0,-1 1 0,0-1 0,0 0 0,0 0 0,0 1 0,1-1 0,-1 1 0,0-1 0,0 1 0,0-1 0,0 1 0,0-1 0,-1 1 0,1 0 0,0 0 0,-2-1 0,-38-4 0,29 3 0,-245-45 0,-332 10 0,-3 38 0,250 3 0,125-6 0,-212 4 0,221 25 0,83-8 0,-75 8 0,-250 67 0,149-24 0,-2 0 0,291-66 0,0 0 0,0 1 0,1 1 0,0 0 0,0 0 0,1 1 0,0 0 0,0 1 0,0 0 0,1 1 0,0 0 0,1 0 0,0 1 0,0 0 0,1 0 0,1 1 0,0 0 0,0 0 0,1 0 0,0 1 0,1 0 0,0 0 0,1 0 0,1 0 0,0 0 0,0 1 0,1-1 0,1 1 0,0 0 0,0-1 0,2 1 0,-1-1 0,7 22 0,-5-25 0,1-1 0,0 0 0,0 1 0,0-2 0,1 1 0,0-1 0,1 1 0,-1-2 0,1 1 0,1 0 0,-1-1 0,1 0 0,0-1 0,1 0 0,8 5 0,14 6 0,0-2 0,57 19 0,-39-15 0,20 4 0,1-2 0,1-3 0,114 13 0,217-3 0,-396-27 0,706 5 0,-422-6 0,216-39 0,-268 13 0,420-28 0,-47-20 0,-294 12 0,-134 17 0,-129 31 0,-44 12 0,-1 0 0,0-1 0,-1 0 0,1 0 0,-1-1 0,1 1 0,-1-2 0,-1 1 0,1-1 0,-1 0 0,0 0 0,0-1 0,-1 1 0,1-1 0,-2-1 0,5-7 0,-5 9 0,-1-1 0,0 0 0,0 0 0,-1 0 0,0 0 0,0-1 0,0 1 0,-1-1 0,0 1 0,-1-1 0,0 1 0,0-1 0,0 1 0,-1-1 0,0 1 0,-1-1 0,1 1 0,-7-14 0,6 16 0,-1 1 0,0-1 0,-1 1 0,1 0 0,-1 0 0,0 0 0,0 0 0,0 1 0,0 0 0,-1 0 0,1 0 0,-1 0 0,0 1 0,-8-4 0,-13-4 0,-45-10 0,30 9 0,-50-13 0,-127-15 0,61 12 0,-44-5 0,-66-15 0,217 35-341,-1 3 0,-1 1-1,-80-1 1,109 10-6485</inkml:trace>
+</inkml:ink>
+</file>
+
+<file path=word/ink/ink2.xml><?xml version="1.0" encoding="utf-8"?>
+<inkml:ink xmlns:inkml="http://www.w3.org/2003/InkML">
+  <inkml:definitions>
+    <inkml:context xml:id="ctx0">
+      <inkml:inkSource xml:id="inkSrc0">
+        <inkml:traceFormat>
+          <inkml:channel name="X" type="integer" min="-2.14748E9" max="2.14748E9" units="cm"/>
+          <inkml:channel name="Y" type="integer" min="-2.14748E9" max="2.14748E9" units="cm"/>
+          <inkml:channel name="F" type="integer" max="32767" units="dev"/>
+        </inkml:traceFormat>
+        <inkml:channelProperties>
+          <inkml:channelProperty channel="X" name="resolution" value="1000" units="1/cm"/>
+          <inkml:channelProperty channel="Y" name="resolution" value="1000" units="1/cm"/>
+          <inkml:channelProperty channel="F" name="resolution" value="0" units="1/dev"/>
+        </inkml:channelProperties>
+      </inkml:inkSource>
+      <inkml:timestamp xml:id="ts0" timeString="2023-03-26T15:40:04.185"/>
+    </inkml:context>
+    <inkml:brush xml:id="br0">
+      <inkml:brushProperty name="width" value="0.05" units="cm"/>
+      <inkml:brushProperty name="height" value="0.05" units="cm"/>
+      <inkml:brushProperty name="color" value="#E71224"/>
+    </inkml:brush>
+  </inkml:definitions>
+  <inkml:trace contextRef="#ctx0" brushRef="#br0">1162 105 24575,'-57'-3'0,"1"-3"0,-96-21 0,-17-3 0,17 19 0,-154 8 0,161 5 0,140-3 0,0 1 0,-1 1 0,1-1 0,0 1 0,0 0 0,0 0 0,0 0 0,0 1 0,0 0 0,0 0 0,1 0 0,-1 0 0,1 1 0,-1 0 0,1 0 0,0 0 0,0 0 0,0 1 0,-4 5 0,4-4 0,1 1 0,0-1 0,0 1 0,1 0 0,-1 0 0,1 0 0,1 0 0,-1 0 0,1 0 0,0 0 0,0 0 0,1 1 0,0-1 0,0 0 0,2 12 0,6 33 0,2-1 0,2-1 0,3 0 0,1 0 0,28 55 0,-35-88 0,1-1 0,0 1 0,1-2 0,0 0 0,2 0 0,-1-1 0,1-1 0,1 0 0,1 0 0,-1-2 0,2 0 0,31 16 0,-26-16 0,0-1 0,1 0 0,0-2 0,1-1 0,-1 0 0,1-2 0,0 0 0,1-2 0,40-1 0,-53-2 0,0-1 0,-1 0 0,1-1 0,0-1 0,-1 1 0,0-2 0,1 1 0,-2-1 0,1-1 0,0 0 0,-1 0 0,-1-1 0,1 0 0,-1 0 0,0-1 0,0 0 0,-1-1 0,11-17 0,7-14 0,-1 0 0,-3-2 0,19-51 0,-25 59 0,4-11-119,4-6 246,19-65-1,-38 103-276,0-1 0,-1 0 0,-1 0 0,0 0 0,-1 0 1,-1 0-1,0-1 0,0 1 0,-6-28 0,-1 21-6676</inkml:trace>
+</inkml:ink>
+</file>
+
+<file path=word/ink/ink3.xml><?xml version="1.0" encoding="utf-8"?>
+<inkml:ink xmlns:inkml="http://www.w3.org/2003/InkML">
+  <inkml:definitions>
+    <inkml:context xml:id="ctx0">
+      <inkml:inkSource xml:id="inkSrc0">
+        <inkml:traceFormat>
+          <inkml:channel name="X" type="integer" min="-2.14748E9" max="2.14748E9" units="cm"/>
+          <inkml:channel name="Y" type="integer" min="-2.14748E9" max="2.14748E9" units="cm"/>
+          <inkml:channel name="F" type="integer" max="32767" units="dev"/>
+        </inkml:traceFormat>
+        <inkml:channelProperties>
+          <inkml:channelProperty channel="X" name="resolution" value="1000" units="1/cm"/>
+          <inkml:channelProperty channel="Y" name="resolution" value="1000" units="1/cm"/>
+          <inkml:channelProperty channel="F" name="resolution" value="0" units="1/dev"/>
+        </inkml:channelProperties>
+      </inkml:inkSource>
+      <inkml:timestamp xml:id="ts0" timeString="2023-03-26T15:40:02.417"/>
+    </inkml:context>
+    <inkml:brush xml:id="br0">
+      <inkml:brushProperty name="width" value="0.05" units="cm"/>
+      <inkml:brushProperty name="height" value="0.05" units="cm"/>
+      <inkml:brushProperty name="color" value="#E71224"/>
+    </inkml:brush>
+  </inkml:definitions>
+  <inkml:trace contextRef="#ctx0" brushRef="#br0">695 0 24575,'-89'1'0,"-137"17"0,191-13 0,1 2 0,-1 2 0,1 1 0,1 2 0,0 1 0,-58 32 0,85-42 0,0 1 0,0 0 0,1 1 0,-1-1 0,1 1 0,0 0 0,0 0 0,1 0 0,0 1 0,0 0 0,0-1 0,0 2 0,1-1 0,0 0 0,1 1 0,-1-1 0,-1 9 0,2 1 0,0 0 0,0 0 0,2 0 0,0 0 0,1 0 0,5 25 0,3 6 0,1 0 0,3 0 0,2-1 0,2-1 0,2 0 0,48 82 0,-31-70 0,3-2 0,2-2 0,2-1 0,74 67 0,-93-97 0,1-1 0,1-1 0,0-2 0,2 0 0,0-2 0,1-1 0,34 12 0,-56-25 0,1 1 0,0-2 0,0 1 0,0-1 0,0 0 0,1 0 0,-1-1 0,0 0 0,0-1 0,0 0 0,0 0 0,0-1 0,0 0 0,10-3 0,-13 2 0,1 0 0,-1 0 0,1 0 0,-1-1 0,0 0 0,0 0 0,-1 0 0,1-1 0,-1 1 0,0-1 0,0 0 0,-1 0 0,0-1 0,0 1 0,0-1 0,0 0 0,-1 1 0,0-1 0,2-7 0,3-18 0,-1 0 0,-1 0 0,1-48 0,-9-99 0,0 93 0,3-2 0,2 43 0,-3 0 0,-9-69 0,6 97-127,-1 0 0,0 1 0,-1 0 0,-14-25 0,14 28-603,-7-13-6096</inkml:trace>
+</inkml:ink>
+</file>
+
+<file path=word/ink/ink4.xml><?xml version="1.0" encoding="utf-8"?>
+<inkml:ink xmlns:inkml="http://www.w3.org/2003/InkML">
+  <inkml:definitions>
+    <inkml:context xml:id="ctx0">
+      <inkml:inkSource xml:id="inkSrc0">
+        <inkml:traceFormat>
+          <inkml:channel name="X" type="integer" min="-2.14748E9" max="2.14748E9" units="cm"/>
+          <inkml:channel name="Y" type="integer" min="-2.14748E9" max="2.14748E9" units="cm"/>
+          <inkml:channel name="F" type="integer" max="32767" units="dev"/>
+        </inkml:traceFormat>
+        <inkml:channelProperties>
+          <inkml:channelProperty channel="X" name="resolution" value="1000" units="1/cm"/>
+          <inkml:channelProperty channel="Y" name="resolution" value="1000" units="1/cm"/>
+          <inkml:channelProperty channel="F" name="resolution" value="0" units="1/dev"/>
+        </inkml:channelProperties>
+      </inkml:inkSource>
+      <inkml:timestamp xml:id="ts0" timeString="2023-03-26T15:43:07.285"/>
+    </inkml:context>
+    <inkml:brush xml:id="br0">
+      <inkml:brushProperty name="width" value="0.05" units="cm"/>
+      <inkml:brushProperty name="height" value="0.05" units="cm"/>
+      <inkml:brushProperty name="color" value="#004F8B"/>
+    </inkml:brush>
+  </inkml:definitions>
+  <inkml:trace contextRef="#ctx0" brushRef="#br0">2143 345 24575,'-8'0'0,"0"-1"0,1-1 0,-1 1 0,-13-6 0,-18-3 0,-55 3 0,0 4 0,0 3 0,-145 21 0,-103 38 0,155-22 0,-157 38 0,288-58 0,1 2 0,1 2 0,0 3 0,-51 31 0,89-44 0,0 0 0,1 1 0,1 1 0,-1 1 0,2 0 0,0 1 0,1 0 0,0 1 0,2 0 0,-16 30 0,0 11 0,-36 117 0,51-142 0,-2 16 0,1 1 0,-8 76 0,4 104 0,10-116 0,0 279 0,11-325 0,2 0 0,3-1 0,35 117 0,1-51 0,101 201 0,103 105 0,-199-363 0,4-2 0,2-2 0,4-3 0,106 92 0,302 206 0,2-64 0,-403-261 0,48 23 0,3-5 0,2-5 0,2-5 0,254 62 0,-245-79 0,2-5 0,247 15 0,21-45 0,-321-4 0,0-3 0,152-40 0,-123 17 0,-1-5 0,-2-5 0,-3-4 0,179-110 0,-218 113 0,-2-3 0,-2-2 0,-2-2 0,-3-4 0,-2-1 0,-3-3 0,-2-3 0,41-66 0,-49 56 0,-2 0 0,-4-3 0,43-131 0,-42 78 0,32-200 0,-51 194 0,0-136 0,-19-138 0,-1 204 0,3 68 0,-16-301 0,10 390 0,-2-1 0,-2 2 0,-3-1 0,-1 2 0,-2 0 0,-2 1 0,-26-48 0,8 30 0,-69-91 0,82 125 0,-1 2 0,-1 0 0,-1 2 0,-1 0 0,-38-24 0,-44-21 0,-205-97 0,-265-70 0,418 183 0,-283-56 0,241 76 0,-1 9 0,0 8 0,-216 13 0,351 10 0,1 3 0,0 3 0,-72 25 0,-1-2 0,-184 63 131,95-26-1627,203-65-5330</inkml:trace>
+  <inkml:trace contextRef="#ctx0" brushRef="#br0" timeOffset="2757.59">8756 371 24575,'-31'-2'0,"1"-1"0,-59-15 0,11 3 0,21 6 0,-17-5 0,-1 4 0,0 3 0,-137 5 0,173 8 0,0 3 0,1 1 0,0 1 0,-41 20 0,-14 3 0,48-19 0,0 1 0,1 3 0,0 1 0,2 2 0,1 2 0,-41 32 0,78-53 0,-262 214 0,218-173 0,2 3 0,1 1 0,-46 67 0,56-58 0,2 2 0,-36 90 0,46-97 0,9-17 0,2 1 0,1 1 0,2 0 0,1 0 0,-5 69 0,11 195 0,4-177 0,-1-86 0,-2 45 0,4-1 0,26 157 0,50 91 0,-56-246 0,48 115 0,-56-161 0,-1-5 0,2 0 0,1-1 0,1-1 0,24 30 0,98 109 0,-113-138 0,21 25 0,3-1 0,1-3 0,93 71 0,-6-29 0,3-6 0,4-7 0,185 77 0,-211-114 0,212 52 0,132-11 0,158-26 0,-484-58 0,0-5 0,207-32 0,-301 26 0,-1-2 0,0-2 0,-1-2 0,0-1 0,-1-3 0,-1-1 0,-1-1 0,-1-3 0,-1-1 0,-1-2 0,50-47 0,-20 13 0,60-73 0,-102 105 0,-2-1 0,-1 0 0,-2-2 0,0 0 0,18-48 0,1-31 0,-6-1 0,19-121 0,3-8 0,-25 130 0,-5-1 0,-5-1 0,8-169 0,-32-401 0,-29 373 0,22 235 0,-1 11 0,-4 2 0,-2 0 0,-4 0 0,-39-78 0,32 74 0,29 64 0,-99-200 0,87 179 0,-2 1 0,-1 0 0,-1 1 0,-1 1 0,0 1 0,-30-24 0,9 15 0,0 2 0,-2 1 0,0 2 0,-2 2 0,0 2 0,-63-18 0,-280-52 0,314 75 0,-42-2 0,-163-4 0,46 7 0,-381 1 0,374 14 0,159-3 0,45-2 0,0 3 0,0 0 0,0 2 0,0 2 0,-48 11 0,79-14-124,-1 0 0,1 1 0,0-1 0,0 1 0,0 0 0,-1 0-1,2 0 1,-1 0 0,0 0 0,-3 3 0,-5 9-6702</inkml:trace>
+</inkml:ink>
+</file>
+
+<file path=word/ink/ink5.xml><?xml version="1.0" encoding="utf-8"?>
+<inkml:ink xmlns:inkml="http://www.w3.org/2003/InkML">
+  <inkml:definitions>
+    <inkml:context xml:id="ctx0">
+      <inkml:inkSource xml:id="inkSrc0">
+        <inkml:traceFormat>
+          <inkml:channel name="X" type="integer" min="-2.14748E9" max="2.14748E9" units="cm"/>
+          <inkml:channel name="Y" type="integer" min="-2.14748E9" max="2.14748E9" units="cm"/>
+          <inkml:channel name="F" type="integer" max="32767" units="dev"/>
+        </inkml:traceFormat>
+        <inkml:channelProperties>
+          <inkml:channelProperty channel="X" name="resolution" value="1000" units="1/cm"/>
+          <inkml:channelProperty channel="Y" name="resolution" value="1000" units="1/cm"/>
+          <inkml:channelProperty channel="F" name="resolution" value="0" units="1/dev"/>
+        </inkml:channelProperties>
+      </inkml:inkSource>
+      <inkml:timestamp xml:id="ts0" timeString="2023-03-26T15:40:07.155"/>
+    </inkml:context>
+    <inkml:brush xml:id="br0">
+      <inkml:brushProperty name="width" value="0.05" units="cm"/>
+      <inkml:brushProperty name="height" value="0.05" units="cm"/>
+      <inkml:brushProperty name="color" value="#E71224"/>
+    </inkml:brush>
+  </inkml:definitions>
+  <inkml:trace contextRef="#ctx0" brushRef="#br0">1439 151 24575,'-18'-15'0,"-1"0"0,-37-22 0,46 31 0,-2 0 0,0 0 0,-1 0 0,0 1 0,0 1 0,0 0 0,-1 1 0,0 1 0,1 0 0,-24-1 0,1 3 0,0 2 0,-54 8 0,58-4 0,1 2 0,1 1 0,-1 2 0,-49 24 0,-109 72 0,179-102 0,-87 54 0,-152 119 0,223-156 0,0 1 0,2 1 0,1 1 0,1 1 0,1 1 0,1 0 0,2 2 0,0 0 0,3 2 0,-17 39 0,25-46 0,2 0 0,0 0 0,1 0 0,-1 46 0,10 102 0,-2-121 0,-1-18 0,1 0 0,2-1 0,1 0 0,2 0 0,1 0 0,1-1 0,24 51 0,-23-62 0,1 0 0,1 0 0,0-2 0,1 1 0,1-2 0,1 0 0,1-1 0,0 0 0,1-1 0,0-1 0,36 20 0,-30-21 0,0-1 0,1-1 0,0-1 0,1-2 0,33 8 0,-47-14 0,0 0 0,1-1 0,-1 0 0,0-1 0,1 0 0,-1-1 0,0 0 0,0-1 0,0 0 0,0-1 0,0-1 0,0 0 0,-1 0 0,12-7 0,10-10 0,-1-2 0,-2-1 0,54-53 0,-15 12 0,-53 52 0,-1-1 0,-1-1 0,0 0 0,-1-1 0,0-1 0,-2 1 0,0-2 0,-1 0 0,0 0 0,-2-1 0,0 0 0,-1 0 0,-1-1 0,-1 0 0,0 0 0,2-30 0,29-169 0,-21 152 0,-4-2 0,5-114 0,-19-472-1365,3 620-5461</inkml:trace>
+</inkml:ink>
+</file>
+
+<file path=word/ink/ink6.xml><?xml version="1.0" encoding="utf-8"?>
+<inkml:ink xmlns:inkml="http://www.w3.org/2003/InkML">
+  <inkml:definitions>
+    <inkml:context xml:id="ctx0">
+      <inkml:inkSource xml:id="inkSrc0">
+        <inkml:traceFormat>
+          <inkml:channel name="X" type="integer" min="-2.14748E9" max="2.14748E9" units="cm"/>
+          <inkml:channel name="Y" type="integer" min="-2.14748E9" max="2.14748E9" units="cm"/>
+          <inkml:channel name="F" type="integer" max="32767" units="dev"/>
+        </inkml:traceFormat>
+        <inkml:channelProperties>
+          <inkml:channelProperty channel="X" name="resolution" value="1000" units="1/cm"/>
+          <inkml:channelProperty channel="Y" name="resolution" value="1000" units="1/cm"/>
+          <inkml:channelProperty channel="F" name="resolution" value="0" units="1/dev"/>
+        </inkml:channelProperties>
+      </inkml:inkSource>
+      <inkml:timestamp xml:id="ts0" timeString="2023-03-26T15:39:59.510"/>
+    </inkml:context>
+    <inkml:brush xml:id="br0">
+      <inkml:brushProperty name="width" value="0.05" units="cm"/>
+      <inkml:brushProperty name="height" value="0.05" units="cm"/>
+      <inkml:brushProperty name="color" value="#E71224"/>
+    </inkml:brush>
+  </inkml:definitions>
+  <inkml:trace contextRef="#ctx0" brushRef="#br0">1114 57 24575,'-17'-2'0,"0"0"0,-1 0 0,1-2 0,0 0 0,-22-9 0,20 6 0,0 1 0,0 1 0,-39-5 0,-239 9 0,146 3 0,133-2 0,0 1 0,0 1 0,0 0 0,0 1 0,0 1 0,1 1 0,-28 11 0,34-11 0,-1 1 0,1 1 0,-1 0 0,2 1 0,-1 0 0,1 0 0,0 1 0,1 0 0,0 1 0,1 0 0,-9 13 0,-1 5 0,2 1 0,1 0 0,1 1 0,1 1 0,2 0 0,1 0 0,2 1 0,1 0 0,1 1 0,2-1 0,2 1 0,1 55 0,1-80 0,0 3 0,-1 0 0,2 0 0,-1 1 0,2-1 0,-1 0 0,2 0 0,-1 0 0,1 0 0,1 0 0,0-1 0,10 18 0,17 21 0,2-1 0,2-3 0,2 0 0,2-3 0,2-1 0,71 56 0,-94-85 0,1-1 0,0-1 0,0 0 0,1-1 0,0-1 0,0-1 0,1-1 0,0-1 0,29 4 0,0-4 0,0-2 0,97-7 0,-136 3 0,0 0 0,-1-1 0,1 0 0,-1-1 0,1 0 0,-1-1 0,0 0 0,0-1 0,-1 0 0,1 0 0,-1-1 0,0 0 0,-1-1 0,1 1 0,-1-2 0,-1 1 0,1-1 0,-1-1 0,-1 1 0,0-1 0,0 0 0,0 0 0,-1-1 0,-1 0 0,0 0 0,5-17 0,2-20 0,-3 1 0,4-91 0,-13-96 0,-2 82 0,2 140-124,1 0 0,-2 1 0,1-1 0,-2 1 0,1 0 0,-1-1-1,-1 1 1,0 1 0,0-1 0,-8-11 0,-3-3-6702</inkml:trace>
+</inkml:ink>
+</file>
+
+<file path=word/ink/ink7.xml><?xml version="1.0" encoding="utf-8"?>
+<inkml:ink xmlns:inkml="http://www.w3.org/2003/InkML">
+  <inkml:definitions>
+    <inkml:context xml:id="ctx0">
+      <inkml:inkSource xml:id="inkSrc0">
+        <inkml:traceFormat>
+          <inkml:channel name="X" type="integer" min="-2.14748E9" max="2.14748E9" units="cm"/>
+          <inkml:channel name="Y" type="integer" min="-2.14748E9" max="2.14748E9" units="cm"/>
+          <inkml:channel name="F" type="integer" max="32767" units="dev"/>
+        </inkml:traceFormat>
+        <inkml:channelProperties>
+          <inkml:channelProperty channel="X" name="resolution" value="1000" units="1/cm"/>
+          <inkml:channelProperty channel="Y" name="resolution" value="1000" units="1/cm"/>
+          <inkml:channelProperty channel="F" name="resolution" value="0" units="1/dev"/>
+        </inkml:channelProperties>
+      </inkml:inkSource>
+      <inkml:timestamp xml:id="ts0" timeString="2023-03-26T15:40:05.675"/>
+    </inkml:context>
+    <inkml:brush xml:id="br0">
+      <inkml:brushProperty name="width" value="0.05" units="cm"/>
+      <inkml:brushProperty name="height" value="0.05" units="cm"/>
+      <inkml:brushProperty name="color" value="#E71224"/>
+    </inkml:brush>
+  </inkml:definitions>
+  <inkml:trace contextRef="#ctx0" brushRef="#br0">743 240 24575,'-20'0'0,"0"-2"0,0 0 0,0 0 0,1-2 0,-1-1 0,1 0 0,0-1 0,0-1 0,-20-11 0,25 12 0,0 0 0,0 2 0,0 0 0,-1 0 0,1 1 0,-24-1 0,-89 4 0,62 2 0,61-3 0,0 1 0,0 1 0,0-1 0,0 1 0,0-1 0,0 1 0,0 0 0,0 0 0,0 1 0,0-1 0,1 1 0,-1 0 0,1 0 0,-1 0 0,-3 4 0,1 0 0,1 0 0,0 0 0,1 0 0,-1 1 0,1 0 0,1 0 0,-4 8 0,-13 27 0,3 1 0,1 1 0,2 0 0,2 1 0,2 1 0,2-1 0,3 2 0,-1 79 0,6-98 0,1-1 0,1 1 0,2-1 0,0 0 0,16 48 0,-18-67 0,1-1 0,0 1 0,1-1 0,-1 0 0,1 0 0,1-1 0,-1 1 0,1-1 0,0 0 0,1 0 0,0 0 0,-1-1 0,2 0 0,-1 0 0,1-1 0,-1 1 0,1-2 0,0 1 0,1-1 0,-1 0 0,0 0 0,1-1 0,0 0 0,15 2 0,3-3 0,-1 0 0,1-2 0,-1-1 0,0-2 0,1 0 0,-1-1 0,-1-2 0,1 0 0,-1-2 0,38-19 0,-29 11 0,-1-1 0,0-2 0,-2-2 0,0 0 0,-1-2 0,42-46 0,-61 58 0,0 0 0,-1-1 0,0 0 0,-1-1 0,0 0 0,-1 0 0,-1 0 0,-1-1 0,8-30 0,-7 12 0,-2-1 0,-1 0 0,-2-53 0,-2-2 0,1 15 0,-12-96 0,9 150-455,-2 0 0,-13-34 0,9 30-6371</inkml:trace>
+</inkml:ink>
+</file>
+
+<file path=word/ink/ink8.xml><?xml version="1.0" encoding="utf-8"?>
+<inkml:ink xmlns:inkml="http://www.w3.org/2003/InkML">
+  <inkml:definitions>
+    <inkml:context xml:id="ctx0">
+      <inkml:inkSource xml:id="inkSrc0">
+        <inkml:traceFormat>
+          <inkml:channel name="X" type="integer" min="-2.14748E9" max="2.14748E9" units="cm"/>
+          <inkml:channel name="Y" type="integer" min="-2.14748E9" max="2.14748E9" units="cm"/>
+          <inkml:channel name="F" type="integer" max="32767" units="dev"/>
+        </inkml:traceFormat>
+        <inkml:channelProperties>
+          <inkml:channelProperty channel="X" name="resolution" value="1000" units="1/cm"/>
+          <inkml:channelProperty channel="Y" name="resolution" value="1000" units="1/cm"/>
+          <inkml:channelProperty channel="F" name="resolution" value="0" units="1/dev"/>
+        </inkml:channelProperties>
+      </inkml:inkSource>
+      <inkml:timestamp xml:id="ts0" timeString="2023-03-26T15:40:00.937"/>
+    </inkml:context>
+    <inkml:brush xml:id="br0">
+      <inkml:brushProperty name="width" value="0.05" units="cm"/>
+      <inkml:brushProperty name="height" value="0.05" units="cm"/>
+      <inkml:brushProperty name="color" value="#E71224"/>
+    </inkml:brush>
+  </inkml:definitions>
+  <inkml:trace contextRef="#ctx0" brushRef="#br0">750 175 24575,'-57'-21'0,"5"9"0,0 2 0,-2 3 0,1 2 0,0 2 0,-1 2 0,-87 12 0,38 8 0,92-16 0,1 0 0,0 0 0,-1 1 0,1 1 0,0 0 0,1 0 0,-14 10 0,20-12 0,-1 1 0,1 0 0,0 0 0,0 0 0,0 0 0,1 1 0,-1-1 0,1 1 0,0 0 0,0-1 0,1 1 0,-1 0 0,1 0 0,0 0 0,1 0 0,-1 6 0,0 13 0,1 0 0,4 29 0,0-6 0,-5 41 0,-1-46 0,7 65 0,-2-94 0,0 0 0,1 0 0,0 0 0,1 0 0,1-1 0,12 21 0,-2-7 0,36 44 0,-48-65 0,0 0 0,0-1 0,1 1 0,-1-1 0,1-1 0,0 1 0,0 0 0,0-1 0,1 0 0,-1 0 0,1-1 0,-1 0 0,1 0 0,0 0 0,0 0 0,0-1 0,0 0 0,0-1 0,8 1 0,-5-2 0,0 0 0,0 0 0,0-1 0,-1-1 0,1 0 0,0 0 0,-1 0 0,0-1 0,0 0 0,0-1 0,0 0 0,9-7 0,17-15 0,0-2 0,-2-1 0,-2-1 0,43-56 0,-57 65 0,-1 0 0,-2-1 0,0-1 0,-1 0 0,-2-1 0,0 0 0,-2 0 0,10-46 0,-18 69 0,11-58 0,-3 0 0,-2 0 0,-3-1 0,-4-63 0,-4 102-1365,-1 6-5461</inkml:trace>
+</inkml:ink>
+</file>
+
+<file path=word/ink/ink9.xml><?xml version="1.0" encoding="utf-8"?>
+<inkml:ink xmlns:inkml="http://www.w3.org/2003/InkML">
+  <inkml:definitions>
+    <inkml:context xml:id="ctx0">
+      <inkml:inkSource xml:id="inkSrc0">
+        <inkml:traceFormat>
+          <inkml:channel name="X" type="integer" min="-2.14748E9" max="2.14748E9" units="cm"/>
+          <inkml:channel name="Y" type="integer" min="-2.14748E9" max="2.14748E9" units="cm"/>
+          <inkml:channel name="F" type="integer" max="32767" units="dev"/>
+        </inkml:traceFormat>
+        <inkml:channelProperties>
+          <inkml:channelProperty channel="X" name="resolution" value="1000" units="1/cm"/>
+          <inkml:channelProperty channel="Y" name="resolution" value="1000" units="1/cm"/>
+          <inkml:channelProperty channel="F" name="resolution" value="0" units="1/dev"/>
+        </inkml:channelProperties>
+      </inkml:inkSource>
+      <inkml:timestamp xml:id="ts0" timeString="2023-03-26T15:43:12.938"/>
+    </inkml:context>
+    <inkml:brush xml:id="br0">
+      <inkml:brushProperty name="width" value="0.05" units="cm"/>
+      <inkml:brushProperty name="height" value="0.05" units="cm"/>
+      <inkml:brushProperty name="color" value="#004F8B"/>
+    </inkml:brush>
+  </inkml:definitions>
+  <inkml:trace contextRef="#ctx0" brushRef="#br0">2575 82 24575,'-269'-15'0,"150"6"0,-133-18 0,-107-3 0,240 29 0,-178 23 0,244-14 0,0 3 0,1 2 0,0 2 0,2 2 0,-86 42 0,52-16 0,-175 99 0,42 9 0,193-131 0,1 0 0,0 2 0,2 0 0,1 2 0,0 0 0,-23 40 0,38-53 0,0 0 0,1 0 0,0 1 0,1 0 0,1 0 0,-1 0 0,2 0 0,0 0 0,0 0 0,1 1 0,0-1 0,1 0 0,5 21 0,-3-19 0,0 1 0,1-1 0,1 0 0,0 0 0,1-1 0,1 1 0,0-2 0,0 1 0,2-1 0,18 23 0,9 3 0,2-1 0,2-1 0,1-3 0,2-1 0,73 41 0,384 159 0,-313-161 0,248 59 0,204 10 0,-261-61 0,-171-39 0,318 20 0,212-56 0,-600-13 0,-1-5 0,209-50 0,-264 43 0,0-4 0,-2-4 0,-1-2 0,-2-5 0,102-62 0,-149 80 0,0-2 0,-2-1 0,0-2 0,35-38 0,-52 50 0,-1 0 0,-1-1 0,0 0 0,0 0 0,-1-1 0,-1 0 0,0 0 0,-1 0 0,-1-1 0,0 0 0,0 0 0,-2 0 0,3-21 0,-10-208 0,2 220 0,-1 0 0,-1 0 0,-1 0 0,0 1 0,-2 0 0,-17-35 0,-77-119 0,69 126 0,-1 2 0,-3 2 0,-2 1 0,-55-49 0,60 64 0,-1 1 0,-2 3 0,0 0 0,-2 3 0,-1 1 0,-48-19 0,-262-72 0,304 102 0,0 2 0,-1 2 0,-56 0 0,-144 8 0,115 2 0,-795 56 0,478-20 0,-163 20 0,529-45-1365,52-7-5461</inkml:trace>
+  <inkml:trace contextRef="#ctx0" brushRef="#br0" timeOffset="2095.98">7867 293 24575,'-341'-26'0,"85"3"0,197 21 0,0 2 0,-81 12 0,51 4 0,1 3 0,-166 61 0,-156 100 0,397-174 0,0 1 0,0 0 0,0 0 0,1 2 0,0-1 0,1 1 0,0 1 0,0 0 0,1 1 0,0 0 0,1 0 0,0 1 0,1 0 0,1 1 0,0 0 0,0 0 0,1 0 0,1 1 0,0 0 0,1 0 0,0 0 0,-1 21 0,-2 51 0,9 168 0,1-214 0,3 0 0,1-1 0,2 0 0,1 0 0,2-1 0,2 0 0,2-1 0,22 40 0,-8-26 0,2-1 0,2-1 0,2-2 0,79 79 0,-88-101 0,1-1 0,1-1 0,1-1 0,1-2 0,1-1 0,1-1 0,0-2 0,2-1 0,-1-2 0,2-1 0,-1-2 0,1-2 0,63 7 0,788 46 0,-772-61 0,430-6 0,-2-42 0,830-222 0,-1348 264 0,218-62 0,-216 59 0,0-2 0,0-1 0,-1-1 0,-1-1 0,0-2 0,34-27 0,-45 29 0,-1 0 0,0-1 0,-1-1 0,0 0 0,-2-1 0,0 0 0,-1 0 0,0-1 0,-1-1 0,-2 1 0,9-37 0,-8 28 0,-2-1 0,-2 0 0,0 0 0,-2 0 0,-1-1 0,-1 1 0,-9-47 0,-1 34 0,-3 0 0,-1 1 0,-2 1 0,-36-62 0,24 47 0,14 26 0,-2 2 0,-1 0 0,0 1 0,-2 0 0,-1 2 0,-1 0 0,-1 2 0,-1 0 0,-1 2 0,-1 1 0,-31-18 0,-35-15 0,-1 5 0,-3 3 0,-1 5 0,-131-34 0,88 38 0,-2 7 0,-226-15 0,-252 36 0,341 8 0,82 13 0,-10-1 0,193-13-170,-1 0-1,1 1 0,-1 1 1,1 0-1,0 1 0,0 0 1,-16 8-1,8-3-6655</inkml:trace>
+</inkml:ink>
 </file>
 
 <file path=word/theme/theme1.xml><?xml version="1.0" encoding="utf-8"?>

</xml_diff>